<commit_message>
updated binago system dev
</commit_message>
<xml_diff>
--- a/REVISIONS 5-30-2021/CAI Preschool - Chapter 3.docx
+++ b/REVISIONS 5-30-2021/CAI Preschool - Chapter 3.docx
@@ -1,6 +1,6 @@
 
 <file path=word/document.xml><?xml version="1.0" encoding="utf-8"?>
-<w:document xmlns:wpc="http://schemas.microsoft.com/office/word/2010/wordprocessingCanvas" xmlns:mc="http://schemas.openxmlformats.org/markup-compatibility/2006" xmlns:o="urn:schemas-microsoft-com:office:office" xmlns:r="http://schemas.openxmlformats.org/officeDocument/2006/relationships" xmlns:m="http://schemas.openxmlformats.org/officeDocument/2006/math" xmlns:v="urn:schemas-microsoft-com:vml" xmlns:wp14="http://schemas.microsoft.com/office/word/2010/wordprocessingDrawing" xmlns:wp="http://schemas.openxmlformats.org/drawingml/2006/wordprocessingDrawing" xmlns:w10="urn:schemas-microsoft-com:office:word" xmlns:w="http://schemas.openxmlformats.org/wordprocessingml/2006/main" xmlns:w14="http://schemas.microsoft.com/office/word/2010/wordml" xmlns:w15="http://schemas.microsoft.com/office/word/2012/wordml" xmlns:wpg="http://schemas.microsoft.com/office/word/2010/wordprocessingGroup" xmlns:wpi="http://schemas.microsoft.com/office/word/2010/wordprocessingInk" xmlns:wne="http://schemas.microsoft.com/office/word/2006/wordml" xmlns:wps="http://schemas.microsoft.com/office/word/2010/wordprocessingShape" mc:Ignorable="w14 w15 wp14">
+<w:document xmlns:wpc="http://schemas.microsoft.com/office/word/2010/wordprocessingCanvas" xmlns:cx="http://schemas.microsoft.com/office/drawing/2014/chartex" xmlns:cx1="http://schemas.microsoft.com/office/drawing/2015/9/8/chartex" xmlns:mc="http://schemas.openxmlformats.org/markup-compatibility/2006" xmlns:o="urn:schemas-microsoft-com:office:office" xmlns:r="http://schemas.openxmlformats.org/officeDocument/2006/relationships" xmlns:m="http://schemas.openxmlformats.org/officeDocument/2006/math" xmlns:v="urn:schemas-microsoft-com:vml" xmlns:wp14="http://schemas.microsoft.com/office/word/2010/wordprocessingDrawing" xmlns:wp="http://schemas.openxmlformats.org/drawingml/2006/wordprocessingDrawing" xmlns:w10="urn:schemas-microsoft-com:office:word" xmlns:w="http://schemas.openxmlformats.org/wordprocessingml/2006/main" xmlns:w14="http://schemas.microsoft.com/office/word/2010/wordml" xmlns:w15="http://schemas.microsoft.com/office/word/2012/wordml" xmlns:w16se="http://schemas.microsoft.com/office/word/2015/wordml/symex" xmlns:wpg="http://schemas.microsoft.com/office/word/2010/wordprocessingGroup" xmlns:wpi="http://schemas.microsoft.com/office/word/2010/wordprocessingInk" xmlns:wne="http://schemas.microsoft.com/office/word/2006/wordml" xmlns:wps="http://schemas.microsoft.com/office/word/2010/wordprocessingShape" mc:Ignorable="w14 w15 w16se wp14">
   <w:body>
     <w:p>
       <w:pPr>
@@ -79,6 +79,32 @@
         </w:rPr>
         <w:t xml:space="preserve">This chapter </w:t>
       </w:r>
+      <w:proofErr w:type="spellStart"/>
+      <w:r>
+        <w:rPr>
+          <w:rFonts w:ascii="Times New Roman" w:hAnsi="Times New Roman" w:cs="Times New Roman"/>
+          <w:sz w:val="24"/>
+          <w:szCs w:val="24"/>
+        </w:rPr>
+        <w:t>explaints</w:t>
+      </w:r>
+      <w:proofErr w:type="spellEnd"/>
+      <w:r>
+        <w:rPr>
+          <w:rFonts w:ascii="Times New Roman" w:hAnsi="Times New Roman" w:cs="Times New Roman"/>
+          <w:sz w:val="24"/>
+          <w:szCs w:val="24"/>
+        </w:rPr>
+        <w:t xml:space="preserve"> the procedures needed to be used in research. </w:t>
+      </w:r>
+      <w:r>
+        <w:rPr>
+          <w:rFonts w:ascii="Times New Roman" w:hAnsi="Times New Roman" w:cs="Times New Roman"/>
+          <w:sz w:val="24"/>
+          <w:szCs w:val="24"/>
+        </w:rPr>
+        <w:t xml:space="preserve">This chapter </w:t>
+      </w:r>
       <w:r>
         <w:rPr>
           <w:rFonts w:ascii="Times New Roman" w:hAnsi="Times New Roman" w:cs="Times New Roman"/>
@@ -93,7 +119,74 @@
           <w:sz w:val="24"/>
           <w:szCs w:val="24"/>
         </w:rPr>
-        <w:t xml:space="preserve"> the research design, respondents of the study, data gathering tools, data gathering procedures, and system development used in the study.</w:t>
+        <w:t xml:space="preserve"> the research design, respondents of the study, data gathering tools, data gathering procedures, and system development </w:t>
+      </w:r>
+      <w:r>
+        <w:rPr>
+          <w:rFonts w:ascii="Times New Roman" w:hAnsi="Times New Roman" w:cs="Times New Roman"/>
+          <w:sz w:val="24"/>
+          <w:szCs w:val="24"/>
+        </w:rPr>
+        <w:t>which is essential to</w:t>
+      </w:r>
+      <w:r>
+        <w:rPr>
+          <w:rFonts w:ascii="Times New Roman" w:hAnsi="Times New Roman" w:cs="Times New Roman"/>
+          <w:sz w:val="24"/>
+          <w:szCs w:val="24"/>
+        </w:rPr>
+        <w:t xml:space="preserve"> the study.</w:t>
+      </w:r>
+      <w:r>
+        <w:t xml:space="preserve"> </w:t>
+      </w:r>
+      <w:r>
+        <w:rPr>
+          <w:rFonts w:ascii="Times New Roman" w:hAnsi="Times New Roman" w:cs="Times New Roman"/>
+          <w:sz w:val="24"/>
+          <w:szCs w:val="24"/>
+        </w:rPr>
+        <w:t>This</w:t>
+      </w:r>
+      <w:r>
+        <w:rPr>
+          <w:rFonts w:ascii="Times New Roman" w:hAnsi="Times New Roman" w:cs="Times New Roman"/>
+          <w:sz w:val="24"/>
+          <w:szCs w:val="24"/>
+        </w:rPr>
+        <w:t xml:space="preserve"> </w:t>
+      </w:r>
+      <w:r>
+        <w:rPr>
+          <w:rFonts w:ascii="Times New Roman" w:hAnsi="Times New Roman" w:cs="Times New Roman"/>
+          <w:sz w:val="24"/>
+          <w:szCs w:val="24"/>
+        </w:rPr>
+        <w:t>describes the procedure</w:t>
+      </w:r>
+      <w:r>
+        <w:rPr>
+          <w:rFonts w:ascii="Times New Roman" w:hAnsi="Times New Roman" w:cs="Times New Roman"/>
+          <w:sz w:val="24"/>
+          <w:szCs w:val="24"/>
+        </w:rPr>
+        <w:t xml:space="preserve"> that must be followed in order to create </w:t>
+      </w:r>
+      <w:r>
+        <w:rPr>
+          <w:rFonts w:ascii="Times New Roman" w:hAnsi="Times New Roman" w:cs="Times New Roman"/>
+          <w:sz w:val="24"/>
+          <w:szCs w:val="24"/>
+        </w:rPr>
+        <w:t>the flow of</w:t>
+      </w:r>
+      <w:r>
+        <w:rPr>
+          <w:rFonts w:ascii="Times New Roman" w:hAnsi="Times New Roman" w:cs="Times New Roman"/>
+          <w:sz w:val="24"/>
+          <w:szCs w:val="24"/>
+        </w:rPr>
+        <w:t xml:space="preserve"> system.</w:t>
       </w:r>
     </w:p>
     <w:p>
@@ -227,7 +320,39 @@
           <w:sz w:val="24"/>
           <w:szCs w:val="24"/>
         </w:rPr>
-        <w:t xml:space="preserve">Quantitative data will be conducted since the research involves numerical data. </w:t>
+        <w:t xml:space="preserve">Quantitative </w:t>
+      </w:r>
+      <w:r>
+        <w:rPr>
+          <w:rFonts w:ascii="Times New Roman" w:hAnsi="Times New Roman" w:cs="Times New Roman"/>
+          <w:sz w:val="24"/>
+          <w:szCs w:val="24"/>
+        </w:rPr>
+        <w:t>and Qualitative data</w:t>
+      </w:r>
+      <w:r>
+        <w:rPr>
+          <w:rFonts w:ascii="Times New Roman" w:hAnsi="Times New Roman" w:cs="Times New Roman"/>
+          <w:sz w:val="24"/>
+          <w:szCs w:val="24"/>
+        </w:rPr>
+        <w:t xml:space="preserve"> will be </w:t>
+      </w:r>
+      <w:r>
+        <w:rPr>
+          <w:rFonts w:ascii="Times New Roman" w:hAnsi="Times New Roman" w:cs="Times New Roman"/>
+          <w:sz w:val="24"/>
+          <w:szCs w:val="24"/>
+        </w:rPr>
+        <w:t>collected on the research in short, the researchers will be integrate a mixed method of data collection</w:t>
+      </w:r>
+      <w:r>
+        <w:rPr>
+          <w:rFonts w:ascii="Times New Roman" w:hAnsi="Times New Roman" w:cs="Times New Roman"/>
+          <w:sz w:val="24"/>
+          <w:szCs w:val="24"/>
+        </w:rPr>
+        <w:t xml:space="preserve">. </w:t>
       </w:r>
       <w:r>
         <w:rPr>
@@ -259,25 +384,7 @@
           <w:sz w:val="24"/>
           <w:szCs w:val="24"/>
         </w:rPr>
-        <w:t xml:space="preserve">of research to gather information. Descriptive research </w:t>
-      </w:r>
-      <w:proofErr w:type="gramStart"/>
-      <w:r>
-        <w:rPr>
-          <w:rFonts w:ascii="Times New Roman" w:hAnsi="Times New Roman" w:cs="Times New Roman"/>
-          <w:sz w:val="24"/>
-          <w:szCs w:val="24"/>
-        </w:rPr>
-        <w:t>wherein</w:t>
-      </w:r>
-      <w:proofErr w:type="gramEnd"/>
-      <w:r>
-        <w:rPr>
-          <w:rFonts w:ascii="Times New Roman" w:hAnsi="Times New Roman" w:cs="Times New Roman"/>
-          <w:sz w:val="24"/>
-          <w:szCs w:val="24"/>
-        </w:rPr>
-        <w:t xml:space="preserve"> details are </w:t>
+        <w:t xml:space="preserve">of research to gather information. Descriptive research wherein details are </w:t>
       </w:r>
       <w:r>
         <w:rPr>
@@ -463,11 +570,8 @@
           <w:sz w:val="24"/>
           <w:szCs w:val="24"/>
         </w:rPr>
-        <w:lastRenderedPageBreak/>
         <w:t>Respondents of the Study</w:t>
       </w:r>
-      <w:bookmarkStart w:id="0" w:name="_GoBack"/>
-      <w:bookmarkEnd w:id="0"/>
     </w:p>
     <w:p>
       <w:pPr>
@@ -1039,7 +1143,54 @@
           <w:sz w:val="24"/>
           <w:szCs w:val="24"/>
         </w:rPr>
-        <w:t xml:space="preserve"> preschool teachers, parents</w:t>
+        <w:t xml:space="preserve"> preschool teachers</w:t>
+      </w:r>
+      <w:r>
+        <w:rPr>
+          <w:rFonts w:ascii="Times New Roman" w:hAnsi="Times New Roman" w:cs="Times New Roman"/>
+          <w:color w:val="00B0F0"/>
+          <w:sz w:val="24"/>
+          <w:szCs w:val="24"/>
+        </w:rPr>
+        <w:t xml:space="preserve"> from </w:t>
+      </w:r>
+      <w:proofErr w:type="spellStart"/>
+      <w:r>
+        <w:rPr>
+          <w:rFonts w:ascii="Times New Roman" w:hAnsi="Times New Roman" w:cs="Times New Roman"/>
+          <w:color w:val="00B0F0"/>
+          <w:sz w:val="24"/>
+          <w:szCs w:val="24"/>
+        </w:rPr>
+        <w:t>Cabuyao</w:t>
+      </w:r>
+      <w:proofErr w:type="spellEnd"/>
+      <w:r>
+        <w:rPr>
+          <w:rFonts w:ascii="Times New Roman" w:hAnsi="Times New Roman" w:cs="Times New Roman"/>
+          <w:color w:val="00B0F0"/>
+          <w:sz w:val="24"/>
+          <w:szCs w:val="24"/>
+        </w:rPr>
+        <w:t xml:space="preserve"> City</w:t>
+      </w:r>
+      <w:r>
+        <w:rPr>
+          <w:rFonts w:ascii="Times New Roman" w:hAnsi="Times New Roman" w:cs="Times New Roman"/>
+          <w:color w:val="00B0F0"/>
+          <w:sz w:val="24"/>
+          <w:szCs w:val="24"/>
+        </w:rPr>
+        <w:t>, parents</w:t>
+      </w:r>
+      <w:r>
+        <w:rPr>
+          <w:rFonts w:ascii="Times New Roman" w:hAnsi="Times New Roman" w:cs="Times New Roman"/>
+          <w:color w:val="00B0F0"/>
+          <w:sz w:val="24"/>
+          <w:szCs w:val="24"/>
+        </w:rPr>
+        <w:t xml:space="preserve"> or guardian of the student</w:t>
       </w:r>
       <w:r>
         <w:rPr>
@@ -1115,6 +1266,7 @@
           <w:sz w:val="24"/>
           <w:szCs w:val="24"/>
         </w:rPr>
+        <w:lastRenderedPageBreak/>
         <w:tab/>
       </w:r>
       <w:r>
@@ -1387,7 +1539,6 @@
           <w:sz w:val="24"/>
           <w:szCs w:val="24"/>
         </w:rPr>
-        <w:lastRenderedPageBreak/>
         <w:tab/>
       </w:r>
     </w:p>
@@ -1759,7 +1910,16 @@
           <w:sz w:val="24"/>
           <w:szCs w:val="24"/>
         </w:rPr>
-        <w:t xml:space="preserve">based systems and other </w:t>
+        <w:t xml:space="preserve">based </w:t>
+      </w:r>
+      <w:r>
+        <w:rPr>
+          <w:rFonts w:ascii="Times New Roman" w:hAnsi="Times New Roman" w:cs="Times New Roman"/>
+          <w:sz w:val="24"/>
+          <w:szCs w:val="24"/>
+        </w:rPr>
+        <w:lastRenderedPageBreak/>
+        <w:t xml:space="preserve">systems and other </w:t>
       </w:r>
       <w:r>
         <w:rPr>
@@ -2225,7 +2385,16 @@
           <w:sz w:val="24"/>
           <w:szCs w:val="24"/>
         </w:rPr>
-        <w:t xml:space="preserve">The questionnaire will utilize the Likert scale as its survey scale which is comprised of five possible responses </w:t>
+        <w:t xml:space="preserve">The questionnaire will utilize the Likert scale as its survey scale which is comprised of five possible </w:t>
+      </w:r>
+      <w:r>
+        <w:rPr>
+          <w:rFonts w:ascii="Times New Roman" w:hAnsi="Times New Roman" w:cs="Times New Roman"/>
+          <w:sz w:val="24"/>
+          <w:szCs w:val="24"/>
+        </w:rPr>
+        <w:lastRenderedPageBreak/>
+        <w:t xml:space="preserve">responses </w:t>
       </w:r>
       <w:r>
         <w:rPr>
@@ -2270,6 +2439,646 @@
           <w:szCs w:val="24"/>
         </w:rPr>
       </w:pPr>
+      <w:r>
+        <w:rPr>
+          <w:rFonts w:ascii="Times New Roman" w:hAnsi="Times New Roman" w:cs="Times New Roman"/>
+          <w:sz w:val="24"/>
+          <w:szCs w:val="24"/>
+        </w:rPr>
+        <w:tab/>
+      </w:r>
+    </w:p>
+    <w:p>
+      <w:pPr>
+        <w:spacing w:line="480" w:lineRule="auto"/>
+        <w:jc w:val="both"/>
+        <w:rPr>
+          <w:rFonts w:ascii="Times New Roman" w:hAnsi="Times New Roman" w:cs="Times New Roman"/>
+          <w:b/>
+          <w:sz w:val="24"/>
+          <w:szCs w:val="24"/>
+        </w:rPr>
+      </w:pPr>
+      <w:r>
+        <w:rPr>
+          <w:rFonts w:ascii="Times New Roman" w:hAnsi="Times New Roman" w:cs="Times New Roman"/>
+          <w:b/>
+          <w:sz w:val="24"/>
+          <w:szCs w:val="24"/>
+        </w:rPr>
+        <w:t>Data Analysis Plan</w:t>
+      </w:r>
+    </w:p>
+    <w:p>
+      <w:pPr>
+        <w:spacing w:line="480" w:lineRule="auto"/>
+        <w:jc w:val="both"/>
+        <w:rPr>
+          <w:rFonts w:ascii="Times New Roman" w:hAnsi="Times New Roman" w:cs="Times New Roman"/>
+          <w:sz w:val="24"/>
+          <w:szCs w:val="24"/>
+        </w:rPr>
+      </w:pPr>
+      <w:r>
+        <w:rPr>
+          <w:rFonts w:ascii="Times New Roman" w:hAnsi="Times New Roman" w:cs="Times New Roman"/>
+          <w:b/>
+          <w:sz w:val="24"/>
+          <w:szCs w:val="24"/>
+        </w:rPr>
+        <w:tab/>
+      </w:r>
+      <w:r>
+        <w:rPr>
+          <w:rFonts w:ascii="Times New Roman" w:hAnsi="Times New Roman" w:cs="Times New Roman"/>
+          <w:sz w:val="24"/>
+          <w:szCs w:val="24"/>
+        </w:rPr>
+        <w:t>The data that will</w:t>
+      </w:r>
+      <w:r>
+        <w:rPr>
+          <w:rFonts w:ascii="Times New Roman" w:hAnsi="Times New Roman" w:cs="Times New Roman"/>
+          <w:sz w:val="24"/>
+          <w:szCs w:val="24"/>
+        </w:rPr>
+        <w:t xml:space="preserve"> be collected from the survey shall be presented in a tabular format. The scale to be used </w:t>
+      </w:r>
+      <w:r>
+        <w:rPr>
+          <w:rFonts w:ascii="Times New Roman" w:hAnsi="Times New Roman" w:cs="Times New Roman"/>
+          <w:sz w:val="24"/>
+          <w:szCs w:val="24"/>
+        </w:rPr>
+        <w:t xml:space="preserve">for the questionnaire </w:t>
+      </w:r>
+      <w:r>
+        <w:rPr>
+          <w:rFonts w:ascii="Times New Roman" w:hAnsi="Times New Roman" w:cs="Times New Roman"/>
+          <w:sz w:val="24"/>
+          <w:szCs w:val="24"/>
+        </w:rPr>
+        <w:t xml:space="preserve">is the Likert scale. The Likert scale </w:t>
+      </w:r>
+      <w:r>
+        <w:rPr>
+          <w:rFonts w:ascii="Times New Roman" w:hAnsi="Times New Roman" w:cs="Times New Roman"/>
+          <w:sz w:val="24"/>
+          <w:szCs w:val="24"/>
+        </w:rPr>
+        <w:t>assumes</w:t>
+      </w:r>
+      <w:r>
+        <w:rPr>
+          <w:rFonts w:ascii="Times New Roman" w:hAnsi="Times New Roman" w:cs="Times New Roman"/>
+          <w:sz w:val="24"/>
+          <w:szCs w:val="24"/>
+        </w:rPr>
+        <w:t xml:space="preserve"> that the intensity of an attitude is linear and uses five to seven linear responses to assume the measure of an attitude. </w:t>
+      </w:r>
+      <w:r>
+        <w:rPr>
+          <w:rFonts w:ascii="Times New Roman" w:hAnsi="Times New Roman" w:cs="Times New Roman"/>
+          <w:sz w:val="24"/>
+          <w:szCs w:val="24"/>
+        </w:rPr>
+        <w:t xml:space="preserve">The questionnaire will have five (5) options to choose from each with </w:t>
+      </w:r>
+      <w:r>
+        <w:rPr>
+          <w:rFonts w:ascii="Times New Roman" w:hAnsi="Times New Roman" w:cs="Times New Roman"/>
+          <w:sz w:val="24"/>
+          <w:szCs w:val="24"/>
+        </w:rPr>
+        <w:t>its</w:t>
+      </w:r>
+      <w:r>
+        <w:rPr>
+          <w:rFonts w:ascii="Times New Roman" w:hAnsi="Times New Roman" w:cs="Times New Roman"/>
+          <w:sz w:val="24"/>
+          <w:szCs w:val="24"/>
+        </w:rPr>
+        <w:t xml:space="preserve"> corresponding </w:t>
+      </w:r>
+      <w:r>
+        <w:rPr>
+          <w:rFonts w:ascii="Times New Roman" w:hAnsi="Times New Roman" w:cs="Times New Roman"/>
+          <w:sz w:val="24"/>
+          <w:szCs w:val="24"/>
+        </w:rPr>
+        <w:t>numeric code as shown below.</w:t>
+      </w:r>
+    </w:p>
+    <w:p>
+      <w:pPr>
+        <w:spacing w:line="480" w:lineRule="auto"/>
+        <w:jc w:val="both"/>
+        <w:rPr>
+          <w:rFonts w:ascii="Times New Roman" w:hAnsi="Times New Roman" w:cs="Times New Roman"/>
+          <w:sz w:val="24"/>
+          <w:szCs w:val="24"/>
+        </w:rPr>
+      </w:pPr>
+      <w:r>
+        <w:rPr>
+          <w:rFonts w:ascii="Times New Roman" w:hAnsi="Times New Roman" w:cs="Times New Roman"/>
+          <w:sz w:val="24"/>
+          <w:szCs w:val="24"/>
+        </w:rPr>
+        <w:tab/>
+      </w:r>
+      <w:r>
+        <w:rPr>
+          <w:rFonts w:ascii="Times New Roman" w:hAnsi="Times New Roman" w:cs="Times New Roman"/>
+          <w:sz w:val="24"/>
+          <w:szCs w:val="24"/>
+        </w:rPr>
+        <w:tab/>
+      </w:r>
+      <w:r>
+        <w:rPr>
+          <w:rFonts w:ascii="Times New Roman" w:hAnsi="Times New Roman" w:cs="Times New Roman"/>
+          <w:sz w:val="24"/>
+          <w:szCs w:val="24"/>
+        </w:rPr>
+        <w:tab/>
+        <w:t xml:space="preserve">Option </w:t>
+      </w:r>
+      <w:r>
+        <w:rPr>
+          <w:rFonts w:ascii="Times New Roman" w:hAnsi="Times New Roman" w:cs="Times New Roman"/>
+          <w:sz w:val="24"/>
+          <w:szCs w:val="24"/>
+        </w:rPr>
+        <w:tab/>
+      </w:r>
+      <w:r>
+        <w:rPr>
+          <w:rFonts w:ascii="Times New Roman" w:hAnsi="Times New Roman" w:cs="Times New Roman"/>
+          <w:sz w:val="24"/>
+          <w:szCs w:val="24"/>
+        </w:rPr>
+        <w:tab/>
+      </w:r>
+      <w:r>
+        <w:rPr>
+          <w:rFonts w:ascii="Times New Roman" w:hAnsi="Times New Roman" w:cs="Times New Roman"/>
+          <w:sz w:val="24"/>
+          <w:szCs w:val="24"/>
+        </w:rPr>
+        <w:tab/>
+      </w:r>
+      <w:r>
+        <w:rPr>
+          <w:rFonts w:ascii="Times New Roman" w:hAnsi="Times New Roman" w:cs="Times New Roman"/>
+          <w:sz w:val="24"/>
+          <w:szCs w:val="24"/>
+        </w:rPr>
+        <w:tab/>
+      </w:r>
+      <w:r>
+        <w:rPr>
+          <w:rFonts w:ascii="Times New Roman" w:hAnsi="Times New Roman" w:cs="Times New Roman"/>
+          <w:sz w:val="24"/>
+          <w:szCs w:val="24"/>
+        </w:rPr>
+        <w:tab/>
+        <w:t>Code</w:t>
+      </w:r>
+      <w:r>
+        <w:rPr>
+          <w:rFonts w:ascii="Times New Roman" w:hAnsi="Times New Roman" w:cs="Times New Roman"/>
+          <w:sz w:val="24"/>
+          <w:szCs w:val="24"/>
+        </w:rPr>
+        <w:tab/>
+      </w:r>
+      <w:r>
+        <w:rPr>
+          <w:rFonts w:ascii="Times New Roman" w:hAnsi="Times New Roman" w:cs="Times New Roman"/>
+          <w:sz w:val="24"/>
+          <w:szCs w:val="24"/>
+        </w:rPr>
+        <w:tab/>
+      </w:r>
+      <w:r>
+        <w:rPr>
+          <w:rFonts w:ascii="Times New Roman" w:hAnsi="Times New Roman" w:cs="Times New Roman"/>
+          <w:sz w:val="24"/>
+          <w:szCs w:val="24"/>
+        </w:rPr>
+        <w:tab/>
+      </w:r>
+      <w:r>
+        <w:rPr>
+          <w:rFonts w:ascii="Times New Roman" w:hAnsi="Times New Roman" w:cs="Times New Roman"/>
+          <w:sz w:val="24"/>
+          <w:szCs w:val="24"/>
+        </w:rPr>
+        <w:tab/>
+      </w:r>
+      <w:r>
+        <w:rPr>
+          <w:rFonts w:ascii="Times New Roman" w:hAnsi="Times New Roman" w:cs="Times New Roman"/>
+          <w:sz w:val="24"/>
+          <w:szCs w:val="24"/>
+        </w:rPr>
+        <w:tab/>
+      </w:r>
+      <w:r>
+        <w:rPr>
+          <w:rFonts w:ascii="Times New Roman" w:hAnsi="Times New Roman" w:cs="Times New Roman"/>
+          <w:sz w:val="24"/>
+          <w:szCs w:val="24"/>
+        </w:rPr>
+        <w:tab/>
+        <w:t xml:space="preserve">  Strongly Agree (SA)</w:t>
+      </w:r>
+      <w:r>
+        <w:rPr>
+          <w:rFonts w:ascii="Times New Roman" w:hAnsi="Times New Roman" w:cs="Times New Roman"/>
+          <w:sz w:val="24"/>
+          <w:szCs w:val="24"/>
+        </w:rPr>
+        <w:tab/>
+      </w:r>
+      <w:r>
+        <w:rPr>
+          <w:rFonts w:ascii="Times New Roman" w:hAnsi="Times New Roman" w:cs="Times New Roman"/>
+          <w:sz w:val="24"/>
+          <w:szCs w:val="24"/>
+        </w:rPr>
+        <w:tab/>
+      </w:r>
+      <w:r>
+        <w:rPr>
+          <w:rFonts w:ascii="Times New Roman" w:hAnsi="Times New Roman" w:cs="Times New Roman"/>
+          <w:sz w:val="24"/>
+          <w:szCs w:val="24"/>
+        </w:rPr>
+        <w:tab/>
+      </w:r>
+      <w:r>
+        <w:rPr>
+          <w:rFonts w:ascii="Times New Roman" w:hAnsi="Times New Roman" w:cs="Times New Roman"/>
+          <w:sz w:val="24"/>
+          <w:szCs w:val="24"/>
+        </w:rPr>
+        <w:tab/>
+      </w:r>
+      <w:r>
+        <w:rPr>
+          <w:rFonts w:ascii="Times New Roman" w:hAnsi="Times New Roman" w:cs="Times New Roman"/>
+          <w:sz w:val="24"/>
+          <w:szCs w:val="24"/>
+        </w:rPr>
+        <w:tab/>
+        <w:t xml:space="preserve">   5</w:t>
+      </w:r>
+      <w:r>
+        <w:rPr>
+          <w:rFonts w:ascii="Times New Roman" w:hAnsi="Times New Roman" w:cs="Times New Roman"/>
+          <w:sz w:val="24"/>
+          <w:szCs w:val="24"/>
+        </w:rPr>
+        <w:tab/>
+      </w:r>
+      <w:r>
+        <w:rPr>
+          <w:rFonts w:ascii="Times New Roman" w:hAnsi="Times New Roman" w:cs="Times New Roman"/>
+          <w:sz w:val="24"/>
+          <w:szCs w:val="24"/>
+        </w:rPr>
+        <w:tab/>
+      </w:r>
+      <w:r>
+        <w:rPr>
+          <w:rFonts w:ascii="Times New Roman" w:hAnsi="Times New Roman" w:cs="Times New Roman"/>
+          <w:sz w:val="24"/>
+          <w:szCs w:val="24"/>
+        </w:rPr>
+        <w:tab/>
+      </w:r>
+      <w:r>
+        <w:rPr>
+          <w:rFonts w:ascii="Times New Roman" w:hAnsi="Times New Roman" w:cs="Times New Roman"/>
+          <w:sz w:val="24"/>
+          <w:szCs w:val="24"/>
+        </w:rPr>
+        <w:tab/>
+      </w:r>
+      <w:r>
+        <w:rPr>
+          <w:rFonts w:ascii="Times New Roman" w:hAnsi="Times New Roman" w:cs="Times New Roman"/>
+          <w:sz w:val="24"/>
+          <w:szCs w:val="24"/>
+        </w:rPr>
+        <w:tab/>
+      </w:r>
+      <w:r>
+        <w:rPr>
+          <w:rFonts w:ascii="Times New Roman" w:hAnsi="Times New Roman" w:cs="Times New Roman"/>
+          <w:sz w:val="24"/>
+          <w:szCs w:val="24"/>
+        </w:rPr>
+        <w:tab/>
+        <w:t xml:space="preserve">           Agree (A)</w:t>
+      </w:r>
+      <w:r>
+        <w:rPr>
+          <w:rFonts w:ascii="Times New Roman" w:hAnsi="Times New Roman" w:cs="Times New Roman"/>
+          <w:sz w:val="24"/>
+          <w:szCs w:val="24"/>
+        </w:rPr>
+        <w:tab/>
+      </w:r>
+      <w:r>
+        <w:rPr>
+          <w:rFonts w:ascii="Times New Roman" w:hAnsi="Times New Roman" w:cs="Times New Roman"/>
+          <w:sz w:val="24"/>
+          <w:szCs w:val="24"/>
+        </w:rPr>
+        <w:tab/>
+      </w:r>
+      <w:r>
+        <w:rPr>
+          <w:rFonts w:ascii="Times New Roman" w:hAnsi="Times New Roman" w:cs="Times New Roman"/>
+          <w:sz w:val="24"/>
+          <w:szCs w:val="24"/>
+        </w:rPr>
+        <w:tab/>
+      </w:r>
+      <w:r>
+        <w:rPr>
+          <w:rFonts w:ascii="Times New Roman" w:hAnsi="Times New Roman" w:cs="Times New Roman"/>
+          <w:sz w:val="24"/>
+          <w:szCs w:val="24"/>
+        </w:rPr>
+        <w:tab/>
+      </w:r>
+      <w:r>
+        <w:rPr>
+          <w:rFonts w:ascii="Times New Roman" w:hAnsi="Times New Roman" w:cs="Times New Roman"/>
+          <w:sz w:val="24"/>
+          <w:szCs w:val="24"/>
+        </w:rPr>
+        <w:tab/>
+        <w:t xml:space="preserve">   4</w:t>
+      </w:r>
+    </w:p>
+    <w:p>
+      <w:pPr>
+        <w:spacing w:line="480" w:lineRule="auto"/>
+        <w:jc w:val="both"/>
+        <w:rPr>
+          <w:rFonts w:ascii="Times New Roman" w:hAnsi="Times New Roman" w:cs="Times New Roman"/>
+          <w:sz w:val="24"/>
+          <w:szCs w:val="24"/>
+        </w:rPr>
+      </w:pPr>
+      <w:r>
+        <w:rPr>
+          <w:rFonts w:ascii="Times New Roman" w:hAnsi="Times New Roman" w:cs="Times New Roman"/>
+          <w:sz w:val="24"/>
+          <w:szCs w:val="24"/>
+        </w:rPr>
+        <w:tab/>
+      </w:r>
+      <w:r>
+        <w:rPr>
+          <w:rFonts w:ascii="Times New Roman" w:hAnsi="Times New Roman" w:cs="Times New Roman"/>
+          <w:sz w:val="24"/>
+          <w:szCs w:val="24"/>
+        </w:rPr>
+        <w:tab/>
+        <w:t xml:space="preserve">       Undecided (U)</w:t>
+      </w:r>
+      <w:r>
+        <w:rPr>
+          <w:rFonts w:ascii="Times New Roman" w:hAnsi="Times New Roman" w:cs="Times New Roman"/>
+          <w:sz w:val="24"/>
+          <w:szCs w:val="24"/>
+        </w:rPr>
+        <w:tab/>
+      </w:r>
+      <w:r>
+        <w:rPr>
+          <w:rFonts w:ascii="Times New Roman" w:hAnsi="Times New Roman" w:cs="Times New Roman"/>
+          <w:sz w:val="24"/>
+          <w:szCs w:val="24"/>
+        </w:rPr>
+        <w:tab/>
+      </w:r>
+      <w:r>
+        <w:rPr>
+          <w:rFonts w:ascii="Times New Roman" w:hAnsi="Times New Roman" w:cs="Times New Roman"/>
+          <w:sz w:val="24"/>
+          <w:szCs w:val="24"/>
+        </w:rPr>
+        <w:tab/>
+      </w:r>
+      <w:r>
+        <w:rPr>
+          <w:rFonts w:ascii="Times New Roman" w:hAnsi="Times New Roman" w:cs="Times New Roman"/>
+          <w:sz w:val="24"/>
+          <w:szCs w:val="24"/>
+        </w:rPr>
+        <w:tab/>
+      </w:r>
+      <w:r>
+        <w:rPr>
+          <w:rFonts w:ascii="Times New Roman" w:hAnsi="Times New Roman" w:cs="Times New Roman"/>
+          <w:sz w:val="24"/>
+          <w:szCs w:val="24"/>
+        </w:rPr>
+        <w:tab/>
+        <w:t xml:space="preserve">   3</w:t>
+      </w:r>
+    </w:p>
+    <w:p>
+      <w:pPr>
+        <w:spacing w:line="480" w:lineRule="auto"/>
+        <w:jc w:val="both"/>
+        <w:rPr>
+          <w:rFonts w:ascii="Times New Roman" w:hAnsi="Times New Roman" w:cs="Times New Roman"/>
+          <w:sz w:val="24"/>
+          <w:szCs w:val="24"/>
+        </w:rPr>
+      </w:pPr>
+      <w:r>
+        <w:rPr>
+          <w:rFonts w:ascii="Times New Roman" w:hAnsi="Times New Roman" w:cs="Times New Roman"/>
+          <w:sz w:val="24"/>
+          <w:szCs w:val="24"/>
+        </w:rPr>
+        <w:tab/>
+      </w:r>
+      <w:r>
+        <w:rPr>
+          <w:rFonts w:ascii="Times New Roman" w:hAnsi="Times New Roman" w:cs="Times New Roman"/>
+          <w:sz w:val="24"/>
+          <w:szCs w:val="24"/>
+        </w:rPr>
+        <w:tab/>
+        <w:t xml:space="preserve">         Disagree (D)</w:t>
+      </w:r>
+      <w:r>
+        <w:rPr>
+          <w:rFonts w:ascii="Times New Roman" w:hAnsi="Times New Roman" w:cs="Times New Roman"/>
+          <w:sz w:val="24"/>
+          <w:szCs w:val="24"/>
+        </w:rPr>
+        <w:tab/>
+      </w:r>
+      <w:r>
+        <w:rPr>
+          <w:rFonts w:ascii="Times New Roman" w:hAnsi="Times New Roman" w:cs="Times New Roman"/>
+          <w:sz w:val="24"/>
+          <w:szCs w:val="24"/>
+        </w:rPr>
+        <w:tab/>
+      </w:r>
+      <w:r>
+        <w:rPr>
+          <w:rFonts w:ascii="Times New Roman" w:hAnsi="Times New Roman" w:cs="Times New Roman"/>
+          <w:sz w:val="24"/>
+          <w:szCs w:val="24"/>
+        </w:rPr>
+        <w:tab/>
+      </w:r>
+      <w:r>
+        <w:rPr>
+          <w:rFonts w:ascii="Times New Roman" w:hAnsi="Times New Roman" w:cs="Times New Roman"/>
+          <w:sz w:val="24"/>
+          <w:szCs w:val="24"/>
+        </w:rPr>
+        <w:tab/>
+      </w:r>
+      <w:r>
+        <w:rPr>
+          <w:rFonts w:ascii="Times New Roman" w:hAnsi="Times New Roman" w:cs="Times New Roman"/>
+          <w:sz w:val="24"/>
+          <w:szCs w:val="24"/>
+        </w:rPr>
+        <w:tab/>
+        <w:t xml:space="preserve">   2</w:t>
+      </w:r>
+    </w:p>
+    <w:p>
+      <w:pPr>
+        <w:spacing w:line="480" w:lineRule="auto"/>
+        <w:jc w:val="both"/>
+        <w:rPr>
+          <w:rFonts w:ascii="Times New Roman" w:hAnsi="Times New Roman" w:cs="Times New Roman"/>
+          <w:sz w:val="24"/>
+          <w:szCs w:val="24"/>
+        </w:rPr>
+      </w:pPr>
+      <w:r>
+        <w:rPr>
+          <w:rFonts w:ascii="Times New Roman" w:hAnsi="Times New Roman" w:cs="Times New Roman"/>
+          <w:sz w:val="24"/>
+          <w:szCs w:val="24"/>
+        </w:rPr>
+        <w:tab/>
+      </w:r>
+      <w:r>
+        <w:rPr>
+          <w:rFonts w:ascii="Times New Roman" w:hAnsi="Times New Roman" w:cs="Times New Roman"/>
+          <w:sz w:val="24"/>
+          <w:szCs w:val="24"/>
+        </w:rPr>
+        <w:tab/>
+        <w:t>Strongly Disagree (SD)</w:t>
+      </w:r>
+      <w:r>
+        <w:rPr>
+          <w:rFonts w:ascii="Times New Roman" w:hAnsi="Times New Roman" w:cs="Times New Roman"/>
+          <w:sz w:val="24"/>
+          <w:szCs w:val="24"/>
+        </w:rPr>
+        <w:tab/>
+      </w:r>
+      <w:r>
+        <w:rPr>
+          <w:rFonts w:ascii="Times New Roman" w:hAnsi="Times New Roman" w:cs="Times New Roman"/>
+          <w:sz w:val="24"/>
+          <w:szCs w:val="24"/>
+        </w:rPr>
+        <w:tab/>
+      </w:r>
+      <w:r>
+        <w:rPr>
+          <w:rFonts w:ascii="Times New Roman" w:hAnsi="Times New Roman" w:cs="Times New Roman"/>
+          <w:sz w:val="24"/>
+          <w:szCs w:val="24"/>
+        </w:rPr>
+        <w:tab/>
+      </w:r>
+      <w:r>
+        <w:rPr>
+          <w:rFonts w:ascii="Times New Roman" w:hAnsi="Times New Roman" w:cs="Times New Roman"/>
+          <w:sz w:val="24"/>
+          <w:szCs w:val="24"/>
+        </w:rPr>
+        <w:tab/>
+        <w:t xml:space="preserve">   1</w:t>
+      </w:r>
+    </w:p>
+    <w:p>
+      <w:pPr>
+        <w:spacing w:line="480" w:lineRule="auto"/>
+        <w:ind w:firstLine="720"/>
+        <w:jc w:val="both"/>
+        <w:rPr>
+          <w:rFonts w:ascii="Times New Roman" w:hAnsi="Times New Roman" w:cs="Times New Roman"/>
+          <w:sz w:val="24"/>
+          <w:szCs w:val="24"/>
+        </w:rPr>
+      </w:pPr>
+      <w:r>
+        <w:rPr>
+          <w:rFonts w:ascii="Times New Roman" w:hAnsi="Times New Roman" w:cs="Times New Roman"/>
+          <w:sz w:val="24"/>
+          <w:szCs w:val="24"/>
+        </w:rPr>
+        <w:t>In determining the average responses across the respondents, the median will be used to evaluate the average scores.</w:t>
+      </w:r>
+      <w:r>
+        <w:rPr>
+          <w:rFonts w:ascii="Times New Roman" w:hAnsi="Times New Roman" w:cs="Times New Roman"/>
+          <w:sz w:val="24"/>
+          <w:szCs w:val="24"/>
+        </w:rPr>
+        <w:t xml:space="preserve"> </w:t>
+      </w:r>
+      <w:r>
+        <w:rPr>
+          <w:rFonts w:ascii="Times New Roman" w:hAnsi="Times New Roman" w:cs="Times New Roman"/>
+          <w:sz w:val="24"/>
+          <w:szCs w:val="24"/>
+        </w:rPr>
+        <w:t xml:space="preserve">The median and percentage will be used as the main statistical tools for tallying the responses from the questionnaire. </w:t>
+      </w:r>
+    </w:p>
+    <w:p>
+      <w:pPr>
+        <w:spacing w:line="480" w:lineRule="auto"/>
+        <w:jc w:val="both"/>
+        <w:rPr>
+          <w:rFonts w:ascii="Times New Roman" w:hAnsi="Times New Roman" w:cs="Times New Roman"/>
+          <w:sz w:val="24"/>
+          <w:szCs w:val="24"/>
+        </w:rPr>
+      </w:pPr>
+      <w:r>
+        <w:rPr>
+          <w:rFonts w:ascii="Times New Roman" w:hAnsi="Times New Roman" w:cs="Times New Roman"/>
+          <w:sz w:val="24"/>
+          <w:szCs w:val="24"/>
+        </w:rPr>
+        <w:tab/>
+      </w:r>
       <w:r>
         <w:rPr>
           <w:rFonts w:ascii="Times New Roman" w:hAnsi="Times New Roman" w:cs="Times New Roman"/>
@@ -2296,10 +3105,21 @@
         <w:jc w:val="both"/>
         <w:rPr>
           <w:rFonts w:ascii="Times New Roman" w:hAnsi="Times New Roman" w:cs="Times New Roman"/>
+          <w:b/>
           <w:sz w:val="24"/>
           <w:szCs w:val="24"/>
         </w:rPr>
       </w:pPr>
+      <w:r>
+        <w:rPr>
+          <w:rFonts w:ascii="Times New Roman" w:hAnsi="Times New Roman" w:cs="Times New Roman"/>
+          <w:b/>
+          <w:sz w:val="24"/>
+          <w:szCs w:val="24"/>
+        </w:rPr>
+        <w:lastRenderedPageBreak/>
+        <w:t>System Development</w:t>
+      </w:r>
     </w:p>
     <w:p>
       <w:pPr>
@@ -2311,67 +3131,13 @@
           <w:szCs w:val="24"/>
         </w:rPr>
       </w:pPr>
-    </w:p>
-    <w:p>
-      <w:pPr>
-        <w:spacing w:line="480" w:lineRule="auto"/>
-        <w:jc w:val="both"/>
-        <w:rPr>
-          <w:rFonts w:ascii="Times New Roman" w:hAnsi="Times New Roman" w:cs="Times New Roman"/>
-          <w:sz w:val="24"/>
-          <w:szCs w:val="24"/>
-        </w:rPr>
-      </w:pPr>
-    </w:p>
-    <w:p>
-      <w:pPr>
-        <w:spacing w:line="480" w:lineRule="auto"/>
-        <w:jc w:val="both"/>
-        <w:rPr>
-          <w:rFonts w:ascii="Times New Roman" w:hAnsi="Times New Roman" w:cs="Times New Roman"/>
-          <w:sz w:val="24"/>
-          <w:szCs w:val="24"/>
-        </w:rPr>
-      </w:pPr>
-    </w:p>
-    <w:p>
-      <w:pPr>
-        <w:spacing w:line="480" w:lineRule="auto"/>
-        <w:jc w:val="both"/>
+      <w:r>
         <w:rPr>
           <w:rFonts w:ascii="Times New Roman" w:hAnsi="Times New Roman" w:cs="Times New Roman"/>
           <w:b/>
           <w:sz w:val="24"/>
           <w:szCs w:val="24"/>
         </w:rPr>
-      </w:pPr>
-      <w:r>
-        <w:rPr>
-          <w:rFonts w:ascii="Times New Roman" w:hAnsi="Times New Roman" w:cs="Times New Roman"/>
-          <w:b/>
-          <w:sz w:val="24"/>
-          <w:szCs w:val="24"/>
-        </w:rPr>
-        <w:t>Data Analysis Plan</w:t>
-      </w:r>
-    </w:p>
-    <w:p>
-      <w:pPr>
-        <w:spacing w:line="480" w:lineRule="auto"/>
-        <w:jc w:val="both"/>
-        <w:rPr>
-          <w:rFonts w:ascii="Times New Roman" w:hAnsi="Times New Roman" w:cs="Times New Roman"/>
-          <w:sz w:val="24"/>
-          <w:szCs w:val="24"/>
-        </w:rPr>
-      </w:pPr>
-      <w:r>
-        <w:rPr>
-          <w:rFonts w:ascii="Times New Roman" w:hAnsi="Times New Roman" w:cs="Times New Roman"/>
-          <w:b/>
-          <w:sz w:val="24"/>
-          <w:szCs w:val="24"/>
-        </w:rPr>
         <w:tab/>
       </w:r>
       <w:r>
@@ -2380,535 +3146,51 @@
           <w:sz w:val="24"/>
           <w:szCs w:val="24"/>
         </w:rPr>
-        <w:t>The data that will</w:t>
-      </w:r>
-      <w:r>
-        <w:rPr>
-          <w:rFonts w:ascii="Times New Roman" w:hAnsi="Times New Roman" w:cs="Times New Roman"/>
-          <w:sz w:val="24"/>
-          <w:szCs w:val="24"/>
-        </w:rPr>
-        <w:t xml:space="preserve"> be collected from the survey shall be presented in a tabular format. The scale to be used </w:t>
-      </w:r>
-      <w:r>
-        <w:rPr>
-          <w:rFonts w:ascii="Times New Roman" w:hAnsi="Times New Roman" w:cs="Times New Roman"/>
-          <w:sz w:val="24"/>
-          <w:szCs w:val="24"/>
-        </w:rPr>
-        <w:t xml:space="preserve">for the questionnaire </w:t>
-      </w:r>
-      <w:r>
-        <w:rPr>
-          <w:rFonts w:ascii="Times New Roman" w:hAnsi="Times New Roman" w:cs="Times New Roman"/>
-          <w:sz w:val="24"/>
-          <w:szCs w:val="24"/>
-        </w:rPr>
-        <w:t xml:space="preserve">is the Likert scale. The Likert scale </w:t>
-      </w:r>
-      <w:r>
-        <w:rPr>
-          <w:rFonts w:ascii="Times New Roman" w:hAnsi="Times New Roman" w:cs="Times New Roman"/>
-          <w:sz w:val="24"/>
-          <w:szCs w:val="24"/>
-        </w:rPr>
-        <w:t>assumes</w:t>
-      </w:r>
-      <w:r>
-        <w:rPr>
-          <w:rFonts w:ascii="Times New Roman" w:hAnsi="Times New Roman" w:cs="Times New Roman"/>
-          <w:sz w:val="24"/>
-          <w:szCs w:val="24"/>
-        </w:rPr>
-        <w:t xml:space="preserve"> that the intensity of an attitude is linear and uses five to seven linear responses to assume the measure of an attitude. </w:t>
-      </w:r>
-      <w:r>
-        <w:rPr>
-          <w:rFonts w:ascii="Times New Roman" w:hAnsi="Times New Roman" w:cs="Times New Roman"/>
-          <w:sz w:val="24"/>
-          <w:szCs w:val="24"/>
-        </w:rPr>
-        <w:t xml:space="preserve">The questionnaire will have five (5) options to choose from each with </w:t>
-      </w:r>
-      <w:r>
-        <w:rPr>
-          <w:rFonts w:ascii="Times New Roman" w:hAnsi="Times New Roman" w:cs="Times New Roman"/>
-          <w:sz w:val="24"/>
-          <w:szCs w:val="24"/>
-        </w:rPr>
-        <w:t>its</w:t>
-      </w:r>
-      <w:r>
-        <w:rPr>
-          <w:rFonts w:ascii="Times New Roman" w:hAnsi="Times New Roman" w:cs="Times New Roman"/>
-          <w:sz w:val="24"/>
-          <w:szCs w:val="24"/>
-        </w:rPr>
-        <w:t xml:space="preserve"> corresponding </w:t>
-      </w:r>
-      <w:r>
-        <w:rPr>
-          <w:rFonts w:ascii="Times New Roman" w:hAnsi="Times New Roman" w:cs="Times New Roman"/>
-          <w:sz w:val="24"/>
-          <w:szCs w:val="24"/>
-        </w:rPr>
-        <w:t>numeric code as shown below.</w:t>
-      </w:r>
-    </w:p>
-    <w:p>
-      <w:pPr>
-        <w:spacing w:line="480" w:lineRule="auto"/>
-        <w:jc w:val="both"/>
-        <w:rPr>
-          <w:rFonts w:ascii="Times New Roman" w:hAnsi="Times New Roman" w:cs="Times New Roman"/>
-          <w:sz w:val="24"/>
-          <w:szCs w:val="24"/>
-        </w:rPr>
-      </w:pPr>
-      <w:r>
-        <w:rPr>
-          <w:rFonts w:ascii="Times New Roman" w:hAnsi="Times New Roman" w:cs="Times New Roman"/>
-          <w:sz w:val="24"/>
-          <w:szCs w:val="24"/>
-        </w:rPr>
-        <w:tab/>
-      </w:r>
-      <w:r>
-        <w:rPr>
-          <w:rFonts w:ascii="Times New Roman" w:hAnsi="Times New Roman" w:cs="Times New Roman"/>
-          <w:sz w:val="24"/>
-          <w:szCs w:val="24"/>
-        </w:rPr>
-        <w:tab/>
-      </w:r>
-      <w:r>
-        <w:rPr>
-          <w:rFonts w:ascii="Times New Roman" w:hAnsi="Times New Roman" w:cs="Times New Roman"/>
-          <w:sz w:val="24"/>
-          <w:szCs w:val="24"/>
-        </w:rPr>
-        <w:tab/>
-        <w:t xml:space="preserve">Option </w:t>
-      </w:r>
-      <w:r>
-        <w:rPr>
-          <w:rFonts w:ascii="Times New Roman" w:hAnsi="Times New Roman" w:cs="Times New Roman"/>
-          <w:sz w:val="24"/>
-          <w:szCs w:val="24"/>
-        </w:rPr>
-        <w:tab/>
-      </w:r>
-      <w:r>
-        <w:rPr>
-          <w:rFonts w:ascii="Times New Roman" w:hAnsi="Times New Roman" w:cs="Times New Roman"/>
-          <w:sz w:val="24"/>
-          <w:szCs w:val="24"/>
-        </w:rPr>
-        <w:tab/>
-      </w:r>
-      <w:r>
-        <w:rPr>
-          <w:rFonts w:ascii="Times New Roman" w:hAnsi="Times New Roman" w:cs="Times New Roman"/>
-          <w:sz w:val="24"/>
-          <w:szCs w:val="24"/>
-        </w:rPr>
-        <w:tab/>
-      </w:r>
-      <w:r>
-        <w:rPr>
-          <w:rFonts w:ascii="Times New Roman" w:hAnsi="Times New Roman" w:cs="Times New Roman"/>
-          <w:sz w:val="24"/>
-          <w:szCs w:val="24"/>
-        </w:rPr>
-        <w:tab/>
-      </w:r>
-      <w:r>
-        <w:rPr>
-          <w:rFonts w:ascii="Times New Roman" w:hAnsi="Times New Roman" w:cs="Times New Roman"/>
-          <w:sz w:val="24"/>
-          <w:szCs w:val="24"/>
-        </w:rPr>
-        <w:tab/>
-        <w:t>Code</w:t>
-      </w:r>
-      <w:r>
-        <w:rPr>
-          <w:rFonts w:ascii="Times New Roman" w:hAnsi="Times New Roman" w:cs="Times New Roman"/>
-          <w:sz w:val="24"/>
-          <w:szCs w:val="24"/>
-        </w:rPr>
-        <w:tab/>
-      </w:r>
-      <w:r>
-        <w:rPr>
-          <w:rFonts w:ascii="Times New Roman" w:hAnsi="Times New Roman" w:cs="Times New Roman"/>
-          <w:sz w:val="24"/>
-          <w:szCs w:val="24"/>
-        </w:rPr>
-        <w:tab/>
-      </w:r>
-      <w:r>
-        <w:rPr>
-          <w:rFonts w:ascii="Times New Roman" w:hAnsi="Times New Roman" w:cs="Times New Roman"/>
-          <w:sz w:val="24"/>
-          <w:szCs w:val="24"/>
-        </w:rPr>
-        <w:tab/>
-      </w:r>
-      <w:r>
-        <w:rPr>
-          <w:rFonts w:ascii="Times New Roman" w:hAnsi="Times New Roman" w:cs="Times New Roman"/>
-          <w:sz w:val="24"/>
-          <w:szCs w:val="24"/>
-        </w:rPr>
-        <w:tab/>
-      </w:r>
-      <w:r>
-        <w:rPr>
-          <w:rFonts w:ascii="Times New Roman" w:hAnsi="Times New Roman" w:cs="Times New Roman"/>
-          <w:sz w:val="24"/>
-          <w:szCs w:val="24"/>
-        </w:rPr>
-        <w:tab/>
-      </w:r>
-      <w:r>
-        <w:rPr>
-          <w:rFonts w:ascii="Times New Roman" w:hAnsi="Times New Roman" w:cs="Times New Roman"/>
-          <w:sz w:val="24"/>
-          <w:szCs w:val="24"/>
-        </w:rPr>
-        <w:tab/>
-        <w:t xml:space="preserve">  Strongly Agree (SA)</w:t>
-      </w:r>
-      <w:r>
-        <w:rPr>
-          <w:rFonts w:ascii="Times New Roman" w:hAnsi="Times New Roman" w:cs="Times New Roman"/>
-          <w:sz w:val="24"/>
-          <w:szCs w:val="24"/>
-        </w:rPr>
-        <w:tab/>
-      </w:r>
-      <w:r>
-        <w:rPr>
-          <w:rFonts w:ascii="Times New Roman" w:hAnsi="Times New Roman" w:cs="Times New Roman"/>
-          <w:sz w:val="24"/>
-          <w:szCs w:val="24"/>
-        </w:rPr>
-        <w:tab/>
-      </w:r>
-      <w:r>
-        <w:rPr>
-          <w:rFonts w:ascii="Times New Roman" w:hAnsi="Times New Roman" w:cs="Times New Roman"/>
-          <w:sz w:val="24"/>
-          <w:szCs w:val="24"/>
-        </w:rPr>
-        <w:tab/>
-      </w:r>
-      <w:r>
-        <w:rPr>
-          <w:rFonts w:ascii="Times New Roman" w:hAnsi="Times New Roman" w:cs="Times New Roman"/>
-          <w:sz w:val="24"/>
-          <w:szCs w:val="24"/>
-        </w:rPr>
-        <w:tab/>
-      </w:r>
-      <w:r>
-        <w:rPr>
-          <w:rFonts w:ascii="Times New Roman" w:hAnsi="Times New Roman" w:cs="Times New Roman"/>
-          <w:sz w:val="24"/>
-          <w:szCs w:val="24"/>
-        </w:rPr>
-        <w:tab/>
-        <w:t xml:space="preserve">   5</w:t>
-      </w:r>
-      <w:r>
-        <w:rPr>
-          <w:rFonts w:ascii="Times New Roman" w:hAnsi="Times New Roman" w:cs="Times New Roman"/>
-          <w:sz w:val="24"/>
-          <w:szCs w:val="24"/>
-        </w:rPr>
-        <w:tab/>
-      </w:r>
-      <w:r>
-        <w:rPr>
-          <w:rFonts w:ascii="Times New Roman" w:hAnsi="Times New Roman" w:cs="Times New Roman"/>
-          <w:sz w:val="24"/>
-          <w:szCs w:val="24"/>
-        </w:rPr>
-        <w:tab/>
-      </w:r>
-      <w:r>
-        <w:rPr>
-          <w:rFonts w:ascii="Times New Roman" w:hAnsi="Times New Roman" w:cs="Times New Roman"/>
-          <w:sz w:val="24"/>
-          <w:szCs w:val="24"/>
-        </w:rPr>
-        <w:tab/>
-      </w:r>
-      <w:r>
-        <w:rPr>
-          <w:rFonts w:ascii="Times New Roman" w:hAnsi="Times New Roman" w:cs="Times New Roman"/>
-          <w:sz w:val="24"/>
-          <w:szCs w:val="24"/>
-        </w:rPr>
-        <w:tab/>
-      </w:r>
-      <w:r>
-        <w:rPr>
-          <w:rFonts w:ascii="Times New Roman" w:hAnsi="Times New Roman" w:cs="Times New Roman"/>
-          <w:sz w:val="24"/>
-          <w:szCs w:val="24"/>
-        </w:rPr>
-        <w:tab/>
-      </w:r>
-      <w:r>
-        <w:rPr>
-          <w:rFonts w:ascii="Times New Roman" w:hAnsi="Times New Roman" w:cs="Times New Roman"/>
-          <w:sz w:val="24"/>
-          <w:szCs w:val="24"/>
-        </w:rPr>
-        <w:tab/>
-        <w:t xml:space="preserve">           Agree (A)</w:t>
-      </w:r>
-      <w:r>
-        <w:rPr>
-          <w:rFonts w:ascii="Times New Roman" w:hAnsi="Times New Roman" w:cs="Times New Roman"/>
-          <w:sz w:val="24"/>
-          <w:szCs w:val="24"/>
-        </w:rPr>
-        <w:tab/>
-      </w:r>
-      <w:r>
-        <w:rPr>
-          <w:rFonts w:ascii="Times New Roman" w:hAnsi="Times New Roman" w:cs="Times New Roman"/>
-          <w:sz w:val="24"/>
-          <w:szCs w:val="24"/>
-        </w:rPr>
-        <w:tab/>
-      </w:r>
-      <w:r>
-        <w:rPr>
-          <w:rFonts w:ascii="Times New Roman" w:hAnsi="Times New Roman" w:cs="Times New Roman"/>
-          <w:sz w:val="24"/>
-          <w:szCs w:val="24"/>
-        </w:rPr>
-        <w:tab/>
-      </w:r>
-      <w:r>
-        <w:rPr>
-          <w:rFonts w:ascii="Times New Roman" w:hAnsi="Times New Roman" w:cs="Times New Roman"/>
-          <w:sz w:val="24"/>
-          <w:szCs w:val="24"/>
-        </w:rPr>
-        <w:tab/>
-      </w:r>
-      <w:r>
-        <w:rPr>
-          <w:rFonts w:ascii="Times New Roman" w:hAnsi="Times New Roman" w:cs="Times New Roman"/>
-          <w:sz w:val="24"/>
-          <w:szCs w:val="24"/>
-        </w:rPr>
-        <w:tab/>
-        <w:t xml:space="preserve">   4</w:t>
-      </w:r>
-    </w:p>
-    <w:p>
-      <w:pPr>
-        <w:spacing w:line="480" w:lineRule="auto"/>
-        <w:jc w:val="both"/>
-        <w:rPr>
-          <w:rFonts w:ascii="Times New Roman" w:hAnsi="Times New Roman" w:cs="Times New Roman"/>
-          <w:sz w:val="24"/>
-          <w:szCs w:val="24"/>
-        </w:rPr>
-      </w:pPr>
-      <w:r>
-        <w:rPr>
-          <w:rFonts w:ascii="Times New Roman" w:hAnsi="Times New Roman" w:cs="Times New Roman"/>
-          <w:sz w:val="24"/>
-          <w:szCs w:val="24"/>
-        </w:rPr>
-        <w:tab/>
-      </w:r>
-      <w:r>
-        <w:rPr>
-          <w:rFonts w:ascii="Times New Roman" w:hAnsi="Times New Roman" w:cs="Times New Roman"/>
-          <w:sz w:val="24"/>
-          <w:szCs w:val="24"/>
-        </w:rPr>
-        <w:tab/>
-        <w:t xml:space="preserve">       Undecided (U)</w:t>
-      </w:r>
-      <w:r>
-        <w:rPr>
-          <w:rFonts w:ascii="Times New Roman" w:hAnsi="Times New Roman" w:cs="Times New Roman"/>
-          <w:sz w:val="24"/>
-          <w:szCs w:val="24"/>
-        </w:rPr>
-        <w:tab/>
-      </w:r>
-      <w:r>
-        <w:rPr>
-          <w:rFonts w:ascii="Times New Roman" w:hAnsi="Times New Roman" w:cs="Times New Roman"/>
-          <w:sz w:val="24"/>
-          <w:szCs w:val="24"/>
-        </w:rPr>
-        <w:tab/>
-      </w:r>
-      <w:r>
-        <w:rPr>
-          <w:rFonts w:ascii="Times New Roman" w:hAnsi="Times New Roman" w:cs="Times New Roman"/>
-          <w:sz w:val="24"/>
-          <w:szCs w:val="24"/>
-        </w:rPr>
-        <w:tab/>
-      </w:r>
-      <w:r>
-        <w:rPr>
-          <w:rFonts w:ascii="Times New Roman" w:hAnsi="Times New Roman" w:cs="Times New Roman"/>
-          <w:sz w:val="24"/>
-          <w:szCs w:val="24"/>
-        </w:rPr>
-        <w:tab/>
-      </w:r>
-      <w:r>
-        <w:rPr>
-          <w:rFonts w:ascii="Times New Roman" w:hAnsi="Times New Roman" w:cs="Times New Roman"/>
-          <w:sz w:val="24"/>
-          <w:szCs w:val="24"/>
-        </w:rPr>
-        <w:tab/>
-        <w:t xml:space="preserve">   3</w:t>
-      </w:r>
-    </w:p>
-    <w:p>
-      <w:pPr>
-        <w:spacing w:line="480" w:lineRule="auto"/>
-        <w:jc w:val="both"/>
-        <w:rPr>
-          <w:rFonts w:ascii="Times New Roman" w:hAnsi="Times New Roman" w:cs="Times New Roman"/>
-          <w:sz w:val="24"/>
-          <w:szCs w:val="24"/>
-        </w:rPr>
-      </w:pPr>
-      <w:r>
-        <w:rPr>
-          <w:rFonts w:ascii="Times New Roman" w:hAnsi="Times New Roman" w:cs="Times New Roman"/>
-          <w:sz w:val="24"/>
-          <w:szCs w:val="24"/>
-        </w:rPr>
-        <w:tab/>
-      </w:r>
-      <w:r>
-        <w:rPr>
-          <w:rFonts w:ascii="Times New Roman" w:hAnsi="Times New Roman" w:cs="Times New Roman"/>
-          <w:sz w:val="24"/>
-          <w:szCs w:val="24"/>
-        </w:rPr>
-        <w:tab/>
-        <w:t xml:space="preserve">         Disagree (D)</w:t>
-      </w:r>
-      <w:r>
-        <w:rPr>
-          <w:rFonts w:ascii="Times New Roman" w:hAnsi="Times New Roman" w:cs="Times New Roman"/>
-          <w:sz w:val="24"/>
-          <w:szCs w:val="24"/>
-        </w:rPr>
-        <w:tab/>
-      </w:r>
-      <w:r>
-        <w:rPr>
-          <w:rFonts w:ascii="Times New Roman" w:hAnsi="Times New Roman" w:cs="Times New Roman"/>
-          <w:sz w:val="24"/>
-          <w:szCs w:val="24"/>
-        </w:rPr>
-        <w:tab/>
-      </w:r>
-      <w:r>
-        <w:rPr>
-          <w:rFonts w:ascii="Times New Roman" w:hAnsi="Times New Roman" w:cs="Times New Roman"/>
-          <w:sz w:val="24"/>
-          <w:szCs w:val="24"/>
-        </w:rPr>
-        <w:tab/>
-      </w:r>
-      <w:r>
-        <w:rPr>
-          <w:rFonts w:ascii="Times New Roman" w:hAnsi="Times New Roman" w:cs="Times New Roman"/>
-          <w:sz w:val="24"/>
-          <w:szCs w:val="24"/>
-        </w:rPr>
-        <w:tab/>
-      </w:r>
-      <w:r>
-        <w:rPr>
-          <w:rFonts w:ascii="Times New Roman" w:hAnsi="Times New Roman" w:cs="Times New Roman"/>
-          <w:sz w:val="24"/>
-          <w:szCs w:val="24"/>
-        </w:rPr>
-        <w:tab/>
-        <w:t xml:space="preserve">   2</w:t>
-      </w:r>
-    </w:p>
-    <w:p>
-      <w:pPr>
-        <w:spacing w:line="480" w:lineRule="auto"/>
-        <w:jc w:val="both"/>
-        <w:rPr>
-          <w:rFonts w:ascii="Times New Roman" w:hAnsi="Times New Roman" w:cs="Times New Roman"/>
-          <w:sz w:val="24"/>
-          <w:szCs w:val="24"/>
-        </w:rPr>
-      </w:pPr>
-      <w:r>
-        <w:rPr>
-          <w:rFonts w:ascii="Times New Roman" w:hAnsi="Times New Roman" w:cs="Times New Roman"/>
-          <w:sz w:val="24"/>
-          <w:szCs w:val="24"/>
-        </w:rPr>
-        <w:tab/>
-      </w:r>
-      <w:r>
-        <w:rPr>
-          <w:rFonts w:ascii="Times New Roman" w:hAnsi="Times New Roman" w:cs="Times New Roman"/>
-          <w:sz w:val="24"/>
-          <w:szCs w:val="24"/>
-        </w:rPr>
-        <w:tab/>
-        <w:t>Strongly Disagree (SD)</w:t>
-      </w:r>
-      <w:r>
-        <w:rPr>
-          <w:rFonts w:ascii="Times New Roman" w:hAnsi="Times New Roman" w:cs="Times New Roman"/>
-          <w:sz w:val="24"/>
-          <w:szCs w:val="24"/>
-        </w:rPr>
-        <w:tab/>
-      </w:r>
-      <w:r>
-        <w:rPr>
-          <w:rFonts w:ascii="Times New Roman" w:hAnsi="Times New Roman" w:cs="Times New Roman"/>
-          <w:sz w:val="24"/>
-          <w:szCs w:val="24"/>
-        </w:rPr>
-        <w:tab/>
-      </w:r>
-      <w:r>
-        <w:rPr>
-          <w:rFonts w:ascii="Times New Roman" w:hAnsi="Times New Roman" w:cs="Times New Roman"/>
-          <w:sz w:val="24"/>
-          <w:szCs w:val="24"/>
-        </w:rPr>
-        <w:tab/>
-      </w:r>
-      <w:r>
-        <w:rPr>
-          <w:rFonts w:ascii="Times New Roman" w:hAnsi="Times New Roman" w:cs="Times New Roman"/>
-          <w:sz w:val="24"/>
-          <w:szCs w:val="24"/>
-        </w:rPr>
-        <w:tab/>
-        <w:t xml:space="preserve">   1</w:t>
+        <w:t xml:space="preserve">The methodology to be used in developing the proposed system is the Scrum agile methodology. The Scrum agile methodology is </w:t>
+      </w:r>
+      <w:proofErr w:type="gramStart"/>
+      <w:r>
+        <w:rPr>
+          <w:rFonts w:ascii="Times New Roman" w:hAnsi="Times New Roman" w:cs="Times New Roman"/>
+          <w:sz w:val="24"/>
+          <w:szCs w:val="24"/>
+        </w:rPr>
+        <w:t>an is</w:t>
+      </w:r>
+      <w:proofErr w:type="gramEnd"/>
+      <w:r>
+        <w:rPr>
+          <w:rFonts w:ascii="Times New Roman" w:hAnsi="Times New Roman" w:cs="Times New Roman"/>
+          <w:sz w:val="24"/>
+          <w:szCs w:val="24"/>
+        </w:rPr>
+        <w:t xml:space="preserve"> a widely used framework in the development of system </w:t>
+      </w:r>
+      <w:proofErr w:type="spellStart"/>
+      <w:r>
+        <w:rPr>
+          <w:rFonts w:ascii="Times New Roman" w:hAnsi="Times New Roman" w:cs="Times New Roman"/>
+          <w:sz w:val="24"/>
+          <w:szCs w:val="24"/>
+        </w:rPr>
+        <w:t>softwares</w:t>
+      </w:r>
+      <w:proofErr w:type="spellEnd"/>
+      <w:r>
+        <w:rPr>
+          <w:rFonts w:ascii="Times New Roman" w:hAnsi="Times New Roman" w:cs="Times New Roman"/>
+          <w:sz w:val="24"/>
+          <w:szCs w:val="24"/>
+        </w:rPr>
+        <w:t xml:space="preserve"> that is both lightweight and easy to understand. It is composed of several phases which are Initiate, Plan and Estimate, Implement, Revi</w:t>
+      </w:r>
+      <w:r>
+        <w:rPr>
+          <w:rFonts w:ascii="Times New Roman" w:hAnsi="Times New Roman" w:cs="Times New Roman"/>
+          <w:sz w:val="24"/>
+          <w:szCs w:val="24"/>
+        </w:rPr>
+        <w:t>ew and Retrospect, and Release.</w:t>
       </w:r>
     </w:p>
     <w:p>
@@ -2918,6 +3200,8 @@
         <w:jc w:val="both"/>
         <w:rPr>
           <w:rFonts w:ascii="Times New Roman" w:hAnsi="Times New Roman" w:cs="Times New Roman"/>
+          <w:strike/>
+          <w:color w:val="00B0F0"/>
           <w:sz w:val="24"/>
           <w:szCs w:val="24"/>
         </w:rPr>
@@ -2928,7 +3212,15 @@
           <w:sz w:val="24"/>
           <w:szCs w:val="24"/>
         </w:rPr>
-        <w:t>In determining the average responses across the respondents, the median will be used to evaluate the average scores.</w:t>
+        <w:t xml:space="preserve">During the Initiate phase, the researchers will have to create a </w:t>
+      </w:r>
+      <w:r>
+        <w:rPr>
+          <w:rFonts w:ascii="Times New Roman" w:hAnsi="Times New Roman" w:cs="Times New Roman"/>
+          <w:sz w:val="24"/>
+          <w:szCs w:val="24"/>
+        </w:rPr>
+        <w:t>summary</w:t>
       </w:r>
       <w:r>
         <w:rPr>
@@ -2944,171 +3236,15 @@
           <w:sz w:val="24"/>
           <w:szCs w:val="24"/>
         </w:rPr>
-        <w:t xml:space="preserve">The median and percentage will be used as the main statistical tools for tallying the responses from the questionnaire. </w:t>
-      </w:r>
-    </w:p>
-    <w:p>
-      <w:pPr>
-        <w:spacing w:line="480" w:lineRule="auto"/>
-        <w:jc w:val="both"/>
-        <w:rPr>
-          <w:rFonts w:ascii="Times New Roman" w:hAnsi="Times New Roman" w:cs="Times New Roman"/>
-          <w:sz w:val="24"/>
-          <w:szCs w:val="24"/>
-        </w:rPr>
-      </w:pPr>
-      <w:r>
-        <w:rPr>
-          <w:rFonts w:ascii="Times New Roman" w:hAnsi="Times New Roman" w:cs="Times New Roman"/>
-          <w:sz w:val="24"/>
-          <w:szCs w:val="24"/>
-        </w:rPr>
-        <w:tab/>
-      </w:r>
-      <w:r>
-        <w:rPr>
-          <w:rFonts w:ascii="Times New Roman" w:hAnsi="Times New Roman" w:cs="Times New Roman"/>
-          <w:sz w:val="24"/>
-          <w:szCs w:val="24"/>
-        </w:rPr>
-        <w:tab/>
-      </w:r>
-    </w:p>
-    <w:p>
-      <w:pPr>
-        <w:spacing w:line="480" w:lineRule="auto"/>
-        <w:jc w:val="both"/>
-        <w:rPr>
-          <w:rFonts w:ascii="Times New Roman" w:hAnsi="Times New Roman" w:cs="Times New Roman"/>
-          <w:sz w:val="24"/>
-          <w:szCs w:val="24"/>
-        </w:rPr>
-      </w:pPr>
-    </w:p>
-    <w:p>
-      <w:pPr>
-        <w:spacing w:line="480" w:lineRule="auto"/>
-        <w:jc w:val="both"/>
-        <w:rPr>
-          <w:rFonts w:ascii="Times New Roman" w:hAnsi="Times New Roman" w:cs="Times New Roman"/>
-          <w:sz w:val="24"/>
-          <w:szCs w:val="24"/>
-        </w:rPr>
-      </w:pPr>
-    </w:p>
-    <w:p>
-      <w:pPr>
-        <w:spacing w:line="480" w:lineRule="auto"/>
-        <w:jc w:val="both"/>
-        <w:rPr>
-          <w:rFonts w:ascii="Times New Roman" w:hAnsi="Times New Roman" w:cs="Times New Roman"/>
-          <w:sz w:val="24"/>
-          <w:szCs w:val="24"/>
-        </w:rPr>
-      </w:pPr>
-    </w:p>
-    <w:p>
-      <w:pPr>
-        <w:spacing w:line="480" w:lineRule="auto"/>
-        <w:jc w:val="both"/>
-        <w:rPr>
-          <w:rFonts w:ascii="Times New Roman" w:hAnsi="Times New Roman" w:cs="Times New Roman"/>
-          <w:sz w:val="24"/>
-          <w:szCs w:val="24"/>
-        </w:rPr>
-      </w:pPr>
-    </w:p>
-    <w:p>
-      <w:pPr>
-        <w:spacing w:line="480" w:lineRule="auto"/>
-        <w:jc w:val="both"/>
-        <w:rPr>
-          <w:rFonts w:ascii="Times New Roman" w:hAnsi="Times New Roman" w:cs="Times New Roman"/>
-          <w:b/>
-          <w:sz w:val="24"/>
-          <w:szCs w:val="24"/>
-        </w:rPr>
-      </w:pPr>
-      <w:r>
-        <w:rPr>
-          <w:rFonts w:ascii="Times New Roman" w:hAnsi="Times New Roman" w:cs="Times New Roman"/>
-          <w:b/>
-          <w:sz w:val="24"/>
-          <w:szCs w:val="24"/>
-        </w:rPr>
-        <w:t>System Development</w:t>
-      </w:r>
-    </w:p>
-    <w:p>
-      <w:pPr>
-        <w:spacing w:line="480" w:lineRule="auto"/>
-        <w:jc w:val="both"/>
-        <w:rPr>
-          <w:rFonts w:ascii="Times New Roman" w:hAnsi="Times New Roman" w:cs="Times New Roman"/>
-          <w:sz w:val="24"/>
-          <w:szCs w:val="24"/>
-        </w:rPr>
-      </w:pPr>
-      <w:r>
-        <w:rPr>
-          <w:rFonts w:ascii="Times New Roman" w:hAnsi="Times New Roman" w:cs="Times New Roman"/>
-          <w:b/>
-          <w:sz w:val="24"/>
-          <w:szCs w:val="24"/>
-        </w:rPr>
-        <w:tab/>
-      </w:r>
-      <w:r>
-        <w:rPr>
-          <w:rFonts w:ascii="Times New Roman" w:hAnsi="Times New Roman" w:cs="Times New Roman"/>
-          <w:sz w:val="24"/>
-          <w:szCs w:val="24"/>
-        </w:rPr>
-        <w:t xml:space="preserve">The methodology to be used in developing the proposed system is the Scrum agile methodology. The Scrum agile methodology is </w:t>
-      </w:r>
-      <w:proofErr w:type="gramStart"/>
-      <w:r>
-        <w:rPr>
-          <w:rFonts w:ascii="Times New Roman" w:hAnsi="Times New Roman" w:cs="Times New Roman"/>
-          <w:sz w:val="24"/>
-          <w:szCs w:val="24"/>
-        </w:rPr>
-        <w:t>an is</w:t>
-      </w:r>
-      <w:proofErr w:type="gramEnd"/>
-      <w:r>
-        <w:rPr>
-          <w:rFonts w:ascii="Times New Roman" w:hAnsi="Times New Roman" w:cs="Times New Roman"/>
-          <w:sz w:val="24"/>
-          <w:szCs w:val="24"/>
-        </w:rPr>
-        <w:t xml:space="preserve"> a widely used framework in the development of system </w:t>
-      </w:r>
-      <w:proofErr w:type="spellStart"/>
-      <w:r>
-        <w:rPr>
-          <w:rFonts w:ascii="Times New Roman" w:hAnsi="Times New Roman" w:cs="Times New Roman"/>
-          <w:sz w:val="24"/>
-          <w:szCs w:val="24"/>
-        </w:rPr>
-        <w:t>softwares</w:t>
-      </w:r>
-      <w:proofErr w:type="spellEnd"/>
-      <w:r>
-        <w:rPr>
-          <w:rFonts w:ascii="Times New Roman" w:hAnsi="Times New Roman" w:cs="Times New Roman"/>
-          <w:sz w:val="24"/>
-          <w:szCs w:val="24"/>
-        </w:rPr>
-        <w:t xml:space="preserve"> that is both lightweight and easy to understand. It is composed of several phases which are Initiate, Plan and Estimate, Implement, Revi</w:t>
-      </w:r>
-      <w:r>
-        <w:rPr>
-          <w:rFonts w:ascii="Times New Roman" w:hAnsi="Times New Roman" w:cs="Times New Roman"/>
-          <w:sz w:val="24"/>
-          <w:szCs w:val="24"/>
-        </w:rPr>
-        <w:t>ew and Retrospect, and Release.</w:t>
+        <w:t xml:space="preserve">of all the requirements and features that will be implemented to the proposed system. </w:t>
+      </w:r>
+      <w:r>
+        <w:rPr>
+          <w:rFonts w:ascii="Times New Roman" w:hAnsi="Times New Roman" w:cs="Times New Roman"/>
+          <w:sz w:val="24"/>
+          <w:szCs w:val="24"/>
+        </w:rPr>
+        <w:t>The overall design of the proposed system will be formulated by the researchers.</w:t>
       </w:r>
     </w:p>
     <w:p>
@@ -3118,8 +3254,6 @@
         <w:jc w:val="both"/>
         <w:rPr>
           <w:rFonts w:ascii="Times New Roman" w:hAnsi="Times New Roman" w:cs="Times New Roman"/>
-          <w:strike/>
-          <w:color w:val="00B0F0"/>
           <w:sz w:val="24"/>
           <w:szCs w:val="24"/>
         </w:rPr>
@@ -3130,56 +3264,49 @@
           <w:sz w:val="24"/>
           <w:szCs w:val="24"/>
         </w:rPr>
-        <w:t xml:space="preserve">During the Initiate phase, the researchers will have to create a </w:t>
-      </w:r>
-      <w:r>
-        <w:rPr>
-          <w:rFonts w:ascii="Times New Roman" w:hAnsi="Times New Roman" w:cs="Times New Roman"/>
-          <w:sz w:val="24"/>
-          <w:szCs w:val="24"/>
-        </w:rPr>
-        <w:t xml:space="preserve">product backlog </w:t>
-      </w:r>
-      <w:r>
-        <w:rPr>
-          <w:rFonts w:ascii="Times New Roman" w:hAnsi="Times New Roman" w:cs="Times New Roman"/>
-          <w:sz w:val="24"/>
-          <w:szCs w:val="24"/>
-        </w:rPr>
-        <w:t>of all the requirements and features that will be implemented to the proposed system.</w:t>
-      </w:r>
-      <w:r>
-        <w:rPr>
-          <w:rFonts w:ascii="Times New Roman" w:hAnsi="Times New Roman" w:cs="Times New Roman"/>
-          <w:sz w:val="24"/>
-          <w:szCs w:val="24"/>
-        </w:rPr>
-        <w:t xml:space="preserve"> </w:t>
-      </w:r>
-      <w:r>
-        <w:rPr>
-          <w:rFonts w:ascii="Times New Roman" w:hAnsi="Times New Roman" w:cs="Times New Roman"/>
-          <w:sz w:val="24"/>
-          <w:szCs w:val="24"/>
-        </w:rPr>
-        <w:t>This will be done to get an overview of the possible workflow diving into the</w:t>
-      </w:r>
-      <w:r>
-        <w:rPr>
-          <w:rFonts w:ascii="Times New Roman" w:hAnsi="Times New Roman" w:cs="Times New Roman"/>
-          <w:color w:val="FF0000"/>
-          <w:sz w:val="24"/>
-          <w:szCs w:val="24"/>
-        </w:rPr>
-        <w:t xml:space="preserve"> </w:t>
-      </w:r>
-      <w:r>
-        <w:rPr>
-          <w:rFonts w:ascii="Times New Roman" w:hAnsi="Times New Roman" w:cs="Times New Roman"/>
-          <w:sz w:val="24"/>
-          <w:szCs w:val="24"/>
-        </w:rPr>
-        <w:t>Sprint process</w:t>
+        <w:t>I</w:t>
+      </w:r>
+      <w:r>
+        <w:rPr>
+          <w:rFonts w:ascii="Times New Roman" w:hAnsi="Times New Roman" w:cs="Times New Roman"/>
+          <w:sz w:val="24"/>
+          <w:szCs w:val="24"/>
+        </w:rPr>
+        <w:t xml:space="preserve">n the Plan and Estimate phase, the </w:t>
+      </w:r>
+      <w:r>
+        <w:rPr>
+          <w:rFonts w:ascii="Times New Roman" w:hAnsi="Times New Roman" w:cs="Times New Roman"/>
+          <w:sz w:val="24"/>
+          <w:szCs w:val="24"/>
+        </w:rPr>
+        <w:t>researchers will start to layout the activities for the</w:t>
+      </w:r>
+      <w:bookmarkStart w:id="0" w:name="_GoBack"/>
+      <w:bookmarkEnd w:id="0"/>
+      <w:r>
+        <w:rPr>
+          <w:rFonts w:ascii="Times New Roman" w:hAnsi="Times New Roman" w:cs="Times New Roman"/>
+          <w:sz w:val="24"/>
+          <w:szCs w:val="24"/>
+        </w:rPr>
+        <w:t xml:space="preserve"> proposed system</w:t>
+      </w:r>
+      <w:r>
+        <w:rPr>
+          <w:rFonts w:ascii="Times New Roman" w:hAnsi="Times New Roman" w:cs="Times New Roman"/>
+          <w:sz w:val="24"/>
+          <w:szCs w:val="24"/>
+        </w:rPr>
+        <w:t xml:space="preserve">. </w:t>
+      </w:r>
+      <w:r>
+        <w:rPr>
+          <w:rFonts w:ascii="Times New Roman" w:hAnsi="Times New Roman" w:cs="Times New Roman"/>
+          <w:sz w:val="24"/>
+          <w:szCs w:val="24"/>
+        </w:rPr>
+        <w:t>The researchers will establish the design for every activity to be accomplished</w:t>
       </w:r>
       <w:r>
         <w:rPr>
@@ -3207,15 +3334,73 @@
           <w:sz w:val="24"/>
           <w:szCs w:val="24"/>
         </w:rPr>
-        <w:t>I</w:t>
-      </w:r>
-      <w:r>
-        <w:rPr>
-          <w:rFonts w:ascii="Times New Roman" w:hAnsi="Times New Roman" w:cs="Times New Roman"/>
-          <w:sz w:val="24"/>
-          <w:szCs w:val="24"/>
-        </w:rPr>
-        <w:t>n the Plan and Estimate phase, the requirements opted by the customer is elaborated in order to identify the priorities in developing the system. The effort required to develop the features from the client is estimated and the product backlog will be broken down into tasks that will be designated to a Sprint process which will serve as the Sprint's backlog.</w:t>
+        <w:t>In the Implement phase, the</w:t>
+      </w:r>
+      <w:r>
+        <w:rPr>
+          <w:rFonts w:ascii="Times New Roman" w:hAnsi="Times New Roman" w:cs="Times New Roman"/>
+          <w:sz w:val="24"/>
+          <w:szCs w:val="24"/>
+        </w:rPr>
+        <w:t xml:space="preserve"> researchers will begin to fulfill the</w:t>
+      </w:r>
+      <w:r>
+        <w:rPr>
+          <w:rFonts w:ascii="Times New Roman" w:hAnsi="Times New Roman" w:cs="Times New Roman"/>
+          <w:sz w:val="24"/>
+          <w:szCs w:val="24"/>
+        </w:rPr>
+        <w:t xml:space="preserve"> activities </w:t>
+      </w:r>
+      <w:r>
+        <w:rPr>
+          <w:rFonts w:ascii="Times New Roman" w:hAnsi="Times New Roman" w:cs="Times New Roman"/>
+          <w:sz w:val="24"/>
+          <w:szCs w:val="24"/>
+        </w:rPr>
+        <w:t>planned in the previous phase</w:t>
+      </w:r>
+      <w:r>
+        <w:rPr>
+          <w:rFonts w:ascii="Times New Roman" w:hAnsi="Times New Roman" w:cs="Times New Roman"/>
+          <w:sz w:val="24"/>
+          <w:szCs w:val="24"/>
+        </w:rPr>
+        <w:t xml:space="preserve">. </w:t>
+      </w:r>
+      <w:r>
+        <w:rPr>
+          <w:rFonts w:ascii="Times New Roman" w:hAnsi="Times New Roman" w:cs="Times New Roman"/>
+          <w:sz w:val="24"/>
+          <w:szCs w:val="24"/>
+        </w:rPr>
+        <w:t xml:space="preserve">The researchers will have a time </w:t>
+      </w:r>
+      <w:proofErr w:type="spellStart"/>
+      <w:r>
+        <w:rPr>
+          <w:rFonts w:ascii="Times New Roman" w:hAnsi="Times New Roman" w:cs="Times New Roman"/>
+          <w:sz w:val="24"/>
+          <w:szCs w:val="24"/>
+        </w:rPr>
+        <w:t>alotted</w:t>
+      </w:r>
+      <w:proofErr w:type="spellEnd"/>
+      <w:r>
+        <w:rPr>
+          <w:rFonts w:ascii="Times New Roman" w:hAnsi="Times New Roman" w:cs="Times New Roman"/>
+          <w:sz w:val="24"/>
+          <w:szCs w:val="24"/>
+        </w:rPr>
+        <w:t xml:space="preserve"> for finishing each activity</w:t>
+      </w:r>
+      <w:r>
+        <w:rPr>
+          <w:rFonts w:ascii="Times New Roman" w:hAnsi="Times New Roman" w:cs="Times New Roman"/>
+          <w:sz w:val="24"/>
+          <w:szCs w:val="24"/>
+        </w:rPr>
+        <w:t>.</w:t>
       </w:r>
     </w:p>
     <w:p>
@@ -3235,7 +3420,55 @@
           <w:sz w:val="24"/>
           <w:szCs w:val="24"/>
         </w:rPr>
-        <w:t>In the Implement phase, the activities to be done for the Sprint process will be worked on in order to create Sprint Deliverables. The product backlog will also be updated continuously as new Sprint processes are to be accomplished.</w:t>
+        <w:t xml:space="preserve">In the Review and Retrospect phase, the </w:t>
+      </w:r>
+      <w:r>
+        <w:rPr>
+          <w:rFonts w:ascii="Times New Roman" w:hAnsi="Times New Roman" w:cs="Times New Roman"/>
+          <w:sz w:val="24"/>
+          <w:szCs w:val="24"/>
+        </w:rPr>
+        <w:t xml:space="preserve">finished features from doing an activity </w:t>
+      </w:r>
+      <w:r>
+        <w:rPr>
+          <w:rFonts w:ascii="Times New Roman" w:hAnsi="Times New Roman" w:cs="Times New Roman"/>
+          <w:sz w:val="24"/>
+          <w:szCs w:val="24"/>
+        </w:rPr>
+        <w:t xml:space="preserve">will be </w:t>
+      </w:r>
+      <w:r>
+        <w:rPr>
+          <w:rFonts w:ascii="Times New Roman" w:hAnsi="Times New Roman" w:cs="Times New Roman"/>
+          <w:sz w:val="24"/>
+          <w:szCs w:val="24"/>
+        </w:rPr>
+        <w:t>will be reviewed and if there are tasks not finished in time from that activity, it will be included in the next activity</w:t>
+      </w:r>
+      <w:r>
+        <w:rPr>
+          <w:rFonts w:ascii="Times New Roman" w:hAnsi="Times New Roman" w:cs="Times New Roman"/>
+          <w:sz w:val="24"/>
+          <w:szCs w:val="24"/>
+        </w:rPr>
+        <w:t>.</w:t>
+      </w:r>
+      <w:r>
+        <w:rPr>
+          <w:rFonts w:ascii="Times New Roman" w:hAnsi="Times New Roman" w:cs="Times New Roman"/>
+          <w:sz w:val="24"/>
+          <w:szCs w:val="24"/>
+        </w:rPr>
+        <w:t xml:space="preserve"> The researchers will also reflect upon the challenges from the previous activities and improve on the future activities to be done</w:t>
+      </w:r>
+      <w:r>
+        <w:rPr>
+          <w:rFonts w:ascii="Times New Roman" w:hAnsi="Times New Roman" w:cs="Times New Roman"/>
+          <w:sz w:val="24"/>
+          <w:szCs w:val="24"/>
+        </w:rPr>
+        <w:t>.</w:t>
       </w:r>
     </w:p>
     <w:p>
@@ -3255,7 +3488,39 @@
           <w:sz w:val="24"/>
           <w:szCs w:val="24"/>
         </w:rPr>
-        <w:t>In the Review and Retrospect phase, the deliverables that will be procured from undergoing a Sprint shall be reviewed. The overall Sprint process will also be reviewed in order to learn of impediments that can be improved on future Sprints.</w:t>
+        <w:t xml:space="preserve">The Release phase is when the system is </w:t>
+      </w:r>
+      <w:r>
+        <w:rPr>
+          <w:rFonts w:ascii="Times New Roman" w:hAnsi="Times New Roman" w:cs="Times New Roman"/>
+          <w:sz w:val="24"/>
+          <w:szCs w:val="24"/>
+        </w:rPr>
+        <w:t>completely done and the researchers are ready to send it</w:t>
+      </w:r>
+      <w:r>
+        <w:rPr>
+          <w:rFonts w:ascii="Times New Roman" w:hAnsi="Times New Roman" w:cs="Times New Roman"/>
+          <w:sz w:val="24"/>
+          <w:szCs w:val="24"/>
+        </w:rPr>
+        <w:t xml:space="preserve"> over to the client. </w:t>
+      </w:r>
+      <w:r>
+        <w:rPr>
+          <w:rFonts w:ascii="Times New Roman" w:hAnsi="Times New Roman" w:cs="Times New Roman"/>
+          <w:sz w:val="24"/>
+          <w:szCs w:val="24"/>
+        </w:rPr>
+        <w:t>The researchers will also reflect upon the challenges in the whole development process that can be improved on the future projects</w:t>
+      </w:r>
+      <w:r>
+        <w:rPr>
+          <w:rFonts w:ascii="Times New Roman" w:hAnsi="Times New Roman" w:cs="Times New Roman"/>
+          <w:sz w:val="24"/>
+          <w:szCs w:val="24"/>
+        </w:rPr>
+        <w:t>.</w:t>
       </w:r>
     </w:p>
     <w:p>
@@ -3265,51 +3530,13 @@
         <w:jc w:val="both"/>
         <w:rPr>
           <w:rFonts w:ascii="Times New Roman" w:hAnsi="Times New Roman" w:cs="Times New Roman"/>
-          <w:sz w:val="24"/>
-          <w:szCs w:val="24"/>
         </w:rPr>
       </w:pPr>
       <w:r>
         <w:rPr>
-          <w:rFonts w:ascii="Times New Roman" w:hAnsi="Times New Roman" w:cs="Times New Roman"/>
-          <w:sz w:val="24"/>
-          <w:szCs w:val="24"/>
+          <w:noProof/>
         </w:rPr>
         <w:lastRenderedPageBreak/>
-        <w:t xml:space="preserve">The Release phase is when the system is done and is deemed ready to be shipped over to the client. This phase also allows the researchers to retrospect on the project and </w:t>
-      </w:r>
-      <w:proofErr w:type="spellStart"/>
-      <w:r>
-        <w:rPr>
-          <w:rFonts w:ascii="Times New Roman" w:hAnsi="Times New Roman" w:cs="Times New Roman"/>
-          <w:sz w:val="24"/>
-          <w:szCs w:val="24"/>
-        </w:rPr>
-        <w:t>indetify</w:t>
-      </w:r>
-      <w:proofErr w:type="spellEnd"/>
-      <w:r>
-        <w:rPr>
-          <w:rFonts w:ascii="Times New Roman" w:hAnsi="Times New Roman" w:cs="Times New Roman"/>
-          <w:sz w:val="24"/>
-          <w:szCs w:val="24"/>
-        </w:rPr>
-        <w:t xml:space="preserve"> and document the possible improvements that can be implemented in future projects.</w:t>
-      </w:r>
-    </w:p>
-    <w:p>
-      <w:pPr>
-        <w:spacing w:line="480" w:lineRule="auto"/>
-        <w:ind w:firstLine="720"/>
-        <w:jc w:val="both"/>
-        <w:rPr>
-          <w:rFonts w:ascii="Times New Roman" w:hAnsi="Times New Roman" w:cs="Times New Roman"/>
-        </w:rPr>
-      </w:pPr>
-      <w:r>
-        <w:rPr>
-          <w:noProof/>
-        </w:rPr>
         <w:pict w14:anchorId="082A46A1">
           <v:shapetype id="_x0000_t75" coordsize="21600,21600" o:spt="75" o:preferrelative="t" path="m@4@5l@4@11@9@11@9@5xe" filled="f" stroked="f">
             <v:stroke joinstyle="miter"/>
@@ -3404,8 +3631,16 @@
           <w:sz w:val="24"/>
           <w:szCs w:val="24"/>
         </w:rPr>
+        <w:t xml:space="preserve">Figure 1 shows all the classes that will be used on the Web-based Computer-Aided Instruction for Nursery Students and their corresponding methods and the relationships and the attributes of each class in the diagram. The diagram consists of class for Card, Role, User, Teacher, </w:t>
+      </w:r>
+      <w:r>
+        <w:rPr>
+          <w:rFonts w:ascii="Times New Roman" w:hAnsi="Times New Roman" w:cs="Times New Roman"/>
+          <w:sz w:val="24"/>
+          <w:szCs w:val="24"/>
+        </w:rPr>
         <w:lastRenderedPageBreak/>
-        <w:t xml:space="preserve">Figure 1 shows all the classes that will be used on the Web-based Computer-Aided Instruction for Nursery Students and their corresponding methods and the relationships and the attributes of each class in the diagram. The diagram consists of class for Card, Role, User, Teacher, FAQs, Attendance, Parent, Student, </w:t>
+        <w:t xml:space="preserve">FAQs, Attendance, Parent, Student, </w:t>
       </w:r>
       <w:proofErr w:type="spellStart"/>
       <w:r>
@@ -3604,6 +3839,7 @@
           <w:rFonts w:ascii="Times New Roman" w:hAnsi="Times New Roman" w:cs="Times New Roman"/>
           <w:sz w:val="24"/>
         </w:rPr>
+        <w:lastRenderedPageBreak/>
         <w:t>Use case diagrams are a visual representation of a system's requirements, including internal and external factors.</w:t>
       </w:r>
       <w:r>
@@ -3828,16 +4064,7 @@
           <w:sz w:val="24"/>
           <w:szCs w:val="24"/>
         </w:rPr>
-        <w:t xml:space="preserve">teacher. The teacher can validate attendance which </w:t>
-      </w:r>
-      <w:r>
-        <w:rPr>
-          <w:rFonts w:ascii="Times New Roman" w:hAnsi="Times New Roman" w:cs="Times New Roman"/>
-          <w:sz w:val="24"/>
-          <w:szCs w:val="24"/>
-        </w:rPr>
-        <w:lastRenderedPageBreak/>
-        <w:t>includes the student’s activity progress, student’s attendance, modify attendance sheet, and print attendance sheet.</w:t>
+        <w:t>teacher. The teacher can validate attendance which includes the student’s activity progress, student’s attendance, modify attendance sheet, and print attendance sheet.</w:t>
       </w:r>
     </w:p>
     <w:p>
@@ -6716,25 +6943,7 @@
                 <w:sz w:val="24"/>
                 <w:szCs w:val="24"/>
               </w:rPr>
-              <w:t xml:space="preserve">Parent views </w:t>
-            </w:r>
-            <w:proofErr w:type="spellStart"/>
-            <w:r>
-              <w:rPr>
-                <w:rFonts w:ascii="Times New Roman" w:hAnsi="Times New Roman" w:cs="Times New Roman"/>
-                <w:sz w:val="24"/>
-                <w:szCs w:val="24"/>
-              </w:rPr>
-              <w:t>students</w:t>
-            </w:r>
-            <w:proofErr w:type="spellEnd"/>
-            <w:r>
-              <w:rPr>
-                <w:rFonts w:ascii="Times New Roman" w:hAnsi="Times New Roman" w:cs="Times New Roman"/>
-                <w:sz w:val="24"/>
-                <w:szCs w:val="24"/>
-              </w:rPr>
-              <w:t xml:space="preserve"> progress</w:t>
+              <w:t>Parent views students progress</w:t>
             </w:r>
           </w:p>
         </w:tc>
@@ -6757,25 +6966,7 @@
                 <w:sz w:val="24"/>
                 <w:szCs w:val="24"/>
               </w:rPr>
-              <w:t xml:space="preserve">Display </w:t>
-            </w:r>
-            <w:proofErr w:type="spellStart"/>
-            <w:r>
-              <w:rPr>
-                <w:rFonts w:ascii="Times New Roman" w:hAnsi="Times New Roman" w:cs="Times New Roman"/>
-                <w:sz w:val="24"/>
-                <w:szCs w:val="24"/>
-              </w:rPr>
-              <w:t>students</w:t>
-            </w:r>
-            <w:proofErr w:type="spellEnd"/>
-            <w:r>
-              <w:rPr>
-                <w:rFonts w:ascii="Times New Roman" w:hAnsi="Times New Roman" w:cs="Times New Roman"/>
-                <w:sz w:val="24"/>
-                <w:szCs w:val="24"/>
-              </w:rPr>
-              <w:t xml:space="preserve"> progress </w:t>
+              <w:t xml:space="preserve">Display students progress </w:t>
             </w:r>
           </w:p>
         </w:tc>
@@ -20418,7 +20609,7 @@
 </file>
 
 <file path=word/styles.xml><?xml version="1.0" encoding="utf-8"?>
-<w:styles xmlns:mc="http://schemas.openxmlformats.org/markup-compatibility/2006" xmlns:r="http://schemas.openxmlformats.org/officeDocument/2006/relationships" xmlns:w="http://schemas.openxmlformats.org/wordprocessingml/2006/main" xmlns:w14="http://schemas.microsoft.com/office/word/2010/wordml" xmlns:w15="http://schemas.microsoft.com/office/word/2012/wordml" mc:Ignorable="w14 w15">
+<w:styles xmlns:mc="http://schemas.openxmlformats.org/markup-compatibility/2006" xmlns:r="http://schemas.openxmlformats.org/officeDocument/2006/relationships" xmlns:w="http://schemas.openxmlformats.org/wordprocessingml/2006/main" xmlns:w14="http://schemas.microsoft.com/office/word/2010/wordml" xmlns:w15="http://schemas.microsoft.com/office/word/2012/wordml" xmlns:w16se="http://schemas.microsoft.com/office/word/2015/wordml/symex" mc:Ignorable="w14 w15 w16se">
   <w:docDefaults>
     <w:rPrDefault>
       <w:rPr>
@@ -21264,20 +21455,20 @@
 </file>
 
 <file path=customXml/item1.xml><?xml version="1.0" encoding="utf-8"?>
+<p:properties xmlns:p="http://schemas.microsoft.com/office/2006/metadata/properties" xmlns:xsi="http://www.w3.org/2001/XMLSchema-instance" xmlns:pc="http://schemas.microsoft.com/office/infopath/2007/PartnerControls">
+  <documentManagement>
+    <ReferenceId xmlns="7ef2587b-823d-4cda-bb1f-d0dc1fa5456b" xsi:nil="true"/>
+  </documentManagement>
+</p:properties>
+</file>
+
+<file path=customXml/item2.xml><?xml version="1.0" encoding="utf-8"?>
 <?mso-contentType ?>
 <FormTemplates xmlns="http://schemas.microsoft.com/sharepoint/v3/contenttype/forms">
   <Display>DocumentLibraryForm</Display>
   <Edit>DocumentLibraryForm</Edit>
   <New>DocumentLibraryForm</New>
 </FormTemplates>
-</file>
-
-<file path=customXml/item2.xml><?xml version="1.0" encoding="utf-8"?>
-<p:properties xmlns:p="http://schemas.microsoft.com/office/2006/metadata/properties" xmlns:xsi="http://www.w3.org/2001/XMLSchema-instance" xmlns:pc="http://schemas.microsoft.com/office/infopath/2007/PartnerControls">
-  <documentManagement>
-    <ReferenceId xmlns="7ef2587b-823d-4cda-bb1f-d0dc1fa5456b" xsi:nil="true"/>
-  </documentManagement>
-</p:properties>
 </file>
 
 <file path=customXml/item3.xml><?xml version="1.0" encoding="utf-8"?>
@@ -21437,19 +21628,19 @@
 </file>
 
 <file path=customXml/itemProps1.xml><?xml version="1.0" encoding="utf-8"?>
-<ds:datastoreItem xmlns:ds="http://schemas.openxmlformats.org/officeDocument/2006/customXml" ds:itemID="{202C7240-20E9-4DB4-A4D2-62114D151306}">
+<ds:datastoreItem xmlns:ds="http://schemas.openxmlformats.org/officeDocument/2006/customXml" ds:itemID="{1AF4120D-BB60-4453-9501-F454DC2D0B44}">
   <ds:schemaRefs>
-    <ds:schemaRef ds:uri="http://schemas.microsoft.com/sharepoint/v3/contenttype/forms"/>
+    <ds:schemaRef ds:uri="http://schemas.microsoft.com/office/2006/metadata/properties"/>
+    <ds:schemaRef ds:uri="http://schemas.microsoft.com/office/infopath/2007/PartnerControls"/>
+    <ds:schemaRef ds:uri="7ef2587b-823d-4cda-bb1f-d0dc1fa5456b"/>
   </ds:schemaRefs>
 </ds:datastoreItem>
 </file>
 
 <file path=customXml/itemProps2.xml><?xml version="1.0" encoding="utf-8"?>
-<ds:datastoreItem xmlns:ds="http://schemas.openxmlformats.org/officeDocument/2006/customXml" ds:itemID="{1AF4120D-BB60-4453-9501-F454DC2D0B44}">
+<ds:datastoreItem xmlns:ds="http://schemas.openxmlformats.org/officeDocument/2006/customXml" ds:itemID="{202C7240-20E9-4DB4-A4D2-62114D151306}">
   <ds:schemaRefs>
-    <ds:schemaRef ds:uri="http://schemas.microsoft.com/office/2006/metadata/properties"/>
-    <ds:schemaRef ds:uri="http://schemas.microsoft.com/office/infopath/2007/PartnerControls"/>
-    <ds:schemaRef ds:uri="7ef2587b-823d-4cda-bb1f-d0dc1fa5456b"/>
+    <ds:schemaRef ds:uri="http://schemas.microsoft.com/sharepoint/v3/contenttype/forms"/>
   </ds:schemaRefs>
 </ds:datastoreItem>
 </file>
@@ -21473,7 +21664,7 @@
 </file>
 
 <file path=customXml/itemProps4.xml><?xml version="1.0" encoding="utf-8"?>
-<ds:datastoreItem xmlns:ds="http://schemas.openxmlformats.org/officeDocument/2006/customXml" ds:itemID="{1A5A1F69-DC93-4CA3-8EC4-903F54292831}">
+<ds:datastoreItem xmlns:ds="http://schemas.openxmlformats.org/officeDocument/2006/customXml" ds:itemID="{E4417C0E-DA0D-4253-B7FF-B7DB2E48BA2E}">
   <ds:schemaRefs>
     <ds:schemaRef ds:uri="http://schemas.openxmlformats.org/officeDocument/2006/bibliography"/>
   </ds:schemaRefs>

</xml_diff>

<commit_message>
Update CAI Preschool - Chapter 3.docx
</commit_message>
<xml_diff>
--- a/REVISIONS 5-30-2021/CAI Preschool - Chapter 3.docx
+++ b/REVISIONS 5-30-2021/CAI Preschool - Chapter 3.docx
@@ -9971,12 +9971,11 @@
           <w:sz w:val="24"/>
           <w:szCs w:val="24"/>
         </w:rPr>
-        <w:lastRenderedPageBreak/>
         <w:drawing>
-          <wp:inline distT="0" distB="0" distL="0" distR="0" wp14:anchorId="5C8E2A79" wp14:editId="6AF1994E">
-            <wp:extent cx="4208316" cy="7291449"/>
-            <wp:effectExtent l="0" t="0" r="1905" b="5080"/>
-            <wp:docPr id="9" name="Picture 9" descr="C:\Users\Angelo\Documents\GitHub\CAPSTONE-FILES\REVISIONS 5-30-2021\UML-DIAGRAMS\Diagrams-Assessment Questions.png"/>
+          <wp:inline distT="0" distB="0" distL="0" distR="0" wp14:anchorId="0FDE458C" wp14:editId="3605FDA5">
+            <wp:extent cx="3421118" cy="5909766"/>
+            <wp:effectExtent l="0" t="0" r="8255" b="0"/>
+            <wp:docPr id="7" name="Picture 7" descr="C:\Users\Angelo\Documents\GitHub\CAPSTONE-FILES\REVISIONS 5-30-2021\UML-DIAGRAMS\Diagrams-Assessment Questions.png"/>
             <wp:cNvGraphicFramePr>
               <a:graphicFrameLocks xmlns:a="http://schemas.openxmlformats.org/drawingml/2006/main" noChangeAspect="1"/>
             </wp:cNvGraphicFramePr>
@@ -9984,7 +9983,7 @@
               <a:graphicData uri="http://schemas.openxmlformats.org/drawingml/2006/picture">
                 <pic:pic xmlns:pic="http://schemas.openxmlformats.org/drawingml/2006/picture">
                   <pic:nvPicPr>
-                    <pic:cNvPr id="0" name="Picture 4" descr="C:\Users\Angelo\Documents\GitHub\CAPSTONE-FILES\REVISIONS 5-30-2021\UML-DIAGRAMS\Diagrams-Assessment Questions.png"/>
+                    <pic:cNvPr id="0" name="Picture 1" descr="C:\Users\Angelo\Documents\GitHub\CAPSTONE-FILES\REVISIONS 5-30-2021\UML-DIAGRAMS\Diagrams-Assessment Questions.png"/>
                     <pic:cNvPicPr>
                       <a:picLocks noChangeAspect="1" noChangeArrowheads="1"/>
                     </pic:cNvPicPr>
@@ -10005,7 +10004,7 @@
                   <pic:spPr bwMode="auto">
                     <a:xfrm>
                       <a:off x="0" y="0"/>
-                      <a:ext cx="4215769" cy="7304363"/>
+                      <a:ext cx="3442120" cy="5946046"/>
                     </a:xfrm>
                     <a:prstGeom prst="rect">
                       <a:avLst/>
@@ -10085,8 +10084,50 @@
           <w:sz w:val="24"/>
           <w:szCs w:val="24"/>
         </w:rPr>
-        <w:t xml:space="preserve"> if it is pass the system will terminate, otherwise the lessons will automatically add</w:t>
-      </w:r>
+        <w:t xml:space="preserve"> if it is</w:t>
+      </w:r>
+      <w:r>
+        <w:rPr>
+          <w:rFonts w:ascii="Times New Roman" w:hAnsi="Times New Roman" w:cs="Times New Roman"/>
+          <w:sz w:val="24"/>
+          <w:szCs w:val="24"/>
+        </w:rPr>
+        <w:t xml:space="preserve"> pass the system will terminate.</w:t>
+      </w:r>
+      <w:r>
+        <w:rPr>
+          <w:rFonts w:ascii="Times New Roman" w:hAnsi="Times New Roman" w:cs="Times New Roman"/>
+          <w:sz w:val="24"/>
+          <w:szCs w:val="24"/>
+        </w:rPr>
+        <w:t xml:space="preserve"> </w:t>
+      </w:r>
+      <w:r>
+        <w:rPr>
+          <w:rFonts w:ascii="Times New Roman" w:hAnsi="Times New Roman" w:cs="Times New Roman"/>
+          <w:sz w:val="24"/>
+          <w:szCs w:val="24"/>
+        </w:rPr>
+        <w:t>O</w:t>
+      </w:r>
+      <w:r>
+        <w:rPr>
+          <w:rFonts w:ascii="Times New Roman" w:hAnsi="Times New Roman" w:cs="Times New Roman"/>
+          <w:sz w:val="24"/>
+          <w:szCs w:val="24"/>
+        </w:rPr>
+        <w:t>therwise</w:t>
+      </w:r>
+      <w:r>
+        <w:rPr>
+          <w:rFonts w:ascii="Times New Roman" w:hAnsi="Times New Roman" w:cs="Times New Roman"/>
+          <w:sz w:val="24"/>
+          <w:szCs w:val="24"/>
+        </w:rPr>
+        <w:t>, adaptive lessons will automatically add</w:t>
+      </w:r>
+      <w:bookmarkStart w:id="0" w:name="_GoBack"/>
+      <w:bookmarkEnd w:id="0"/>
       <w:r>
         <w:rPr>
           <w:rFonts w:ascii="Times New Roman" w:hAnsi="Times New Roman" w:cs="Times New Roman"/>
@@ -10845,8 +10886,6 @@
         </w:rPr>
         <w:t xml:space="preserve"> to play the video or pause. Af</w:t>
       </w:r>
-      <w:bookmarkStart w:id="0" w:name="_GoBack"/>
-      <w:bookmarkEnd w:id="0"/>
       <w:r>
         <w:rPr>
           <w:rFonts w:ascii="Times New Roman" w:hAnsi="Times New Roman" w:cs="Times New Roman"/>
@@ -11802,6 +11841,23 @@
 </file>
 
 <file path=customXml/item1.xml><?xml version="1.0" encoding="utf-8"?>
+<p:properties xmlns:p="http://schemas.microsoft.com/office/2006/metadata/properties" xmlns:xsi="http://www.w3.org/2001/XMLSchema-instance" xmlns:pc="http://schemas.microsoft.com/office/infopath/2007/PartnerControls">
+  <documentManagement>
+    <ReferenceId xmlns="7ef2587b-823d-4cda-bb1f-d0dc1fa5456b" xsi:nil="true"/>
+  </documentManagement>
+</p:properties>
+</file>
+
+<file path=customXml/item2.xml><?xml version="1.0" encoding="utf-8"?>
+<?mso-contentType ?>
+<FormTemplates xmlns="http://schemas.microsoft.com/sharepoint/v3/contenttype/forms">
+  <Display>DocumentLibraryForm</Display>
+  <Edit>DocumentLibraryForm</Edit>
+  <New>DocumentLibraryForm</New>
+</FormTemplates>
+</file>
+
+<file path=customXml/item3.xml><?xml version="1.0" encoding="utf-8"?>
 <ct:contentTypeSchema xmlns:ct="http://schemas.microsoft.com/office/2006/metadata/contentType" xmlns:ma="http://schemas.microsoft.com/office/2006/metadata/properties/metaAttributes" ct:_="" ma:_="" ma:contentTypeName="Document" ma:contentTypeID="0x0101004B134D5210461A47BE9B1FE5E8928000" ma:contentTypeVersion="5" ma:contentTypeDescription="Create a new document." ma:contentTypeScope="" ma:versionID="5ffd7fd62f02a532d32594f4a6ef14db">
   <xsd:schema xmlns:xsd="http://www.w3.org/2001/XMLSchema" xmlns:xs="http://www.w3.org/2001/XMLSchema" xmlns:p="http://schemas.microsoft.com/office/2006/metadata/properties" xmlns:ns2="7ef2587b-823d-4cda-bb1f-d0dc1fa5456b" targetNamespace="http://schemas.microsoft.com/office/2006/metadata/properties" ma:root="true" ma:fieldsID="ee008fd042bfcfbb42013fe2f96efe63" ns2:_="">
     <xsd:import namespace="7ef2587b-823d-4cda-bb1f-d0dc1fa5456b"/>
@@ -11953,28 +12009,29 @@
 </ct:contentTypeSchema>
 </file>
 
-<file path=customXml/item2.xml><?xml version="1.0" encoding="utf-8"?>
-<?mso-contentType ?>
-<FormTemplates xmlns="http://schemas.microsoft.com/sharepoint/v3/contenttype/forms">
-  <Display>DocumentLibraryForm</Display>
-  <Edit>DocumentLibraryForm</Edit>
-  <New>DocumentLibraryForm</New>
-</FormTemplates>
-</file>
-
-<file path=customXml/item3.xml><?xml version="1.0" encoding="utf-8"?>
-<p:properties xmlns:p="http://schemas.microsoft.com/office/2006/metadata/properties" xmlns:xsi="http://www.w3.org/2001/XMLSchema-instance" xmlns:pc="http://schemas.microsoft.com/office/infopath/2007/PartnerControls">
-  <documentManagement>
-    <ReferenceId xmlns="7ef2587b-823d-4cda-bb1f-d0dc1fa5456b" xsi:nil="true"/>
-  </documentManagement>
-</p:properties>
-</file>
-
 <file path=customXml/item4.xml><?xml version="1.0" encoding="utf-8"?>
 <b:Sources xmlns:b="http://schemas.openxmlformats.org/officeDocument/2006/bibliography" xmlns="http://schemas.openxmlformats.org/officeDocument/2006/bibliography" SelectedStyle="\APASixthEditionOfficeOnline.xsl" StyleName="APA" Version="6"/>
 </file>
 
 <file path=customXml/itemProps1.xml><?xml version="1.0" encoding="utf-8"?>
+<ds:datastoreItem xmlns:ds="http://schemas.openxmlformats.org/officeDocument/2006/customXml" ds:itemID="{1AF4120D-BB60-4453-9501-F454DC2D0B44}">
+  <ds:schemaRefs>
+    <ds:schemaRef ds:uri="http://schemas.microsoft.com/office/2006/metadata/properties"/>
+    <ds:schemaRef ds:uri="http://schemas.microsoft.com/office/infopath/2007/PartnerControls"/>
+    <ds:schemaRef ds:uri="7ef2587b-823d-4cda-bb1f-d0dc1fa5456b"/>
+  </ds:schemaRefs>
+</ds:datastoreItem>
+</file>
+
+<file path=customXml/itemProps2.xml><?xml version="1.0" encoding="utf-8"?>
+<ds:datastoreItem xmlns:ds="http://schemas.openxmlformats.org/officeDocument/2006/customXml" ds:itemID="{202C7240-20E9-4DB4-A4D2-62114D151306}">
+  <ds:schemaRefs>
+    <ds:schemaRef ds:uri="http://schemas.microsoft.com/sharepoint/v3/contenttype/forms"/>
+  </ds:schemaRefs>
+</ds:datastoreItem>
+</file>
+
+<file path=customXml/itemProps3.xml><?xml version="1.0" encoding="utf-8"?>
 <ds:datastoreItem xmlns:ds="http://schemas.openxmlformats.org/officeDocument/2006/customXml" ds:itemID="{93EE1165-341E-49A5-9A28-296890861522}">
   <ds:schemaRefs>
     <ds:schemaRef ds:uri="http://schemas.microsoft.com/office/2006/metadata/contentType"/>
@@ -11992,26 +12049,8 @@
 </ds:datastoreItem>
 </file>
 
-<file path=customXml/itemProps2.xml><?xml version="1.0" encoding="utf-8"?>
-<ds:datastoreItem xmlns:ds="http://schemas.openxmlformats.org/officeDocument/2006/customXml" ds:itemID="{202C7240-20E9-4DB4-A4D2-62114D151306}">
-  <ds:schemaRefs>
-    <ds:schemaRef ds:uri="http://schemas.microsoft.com/sharepoint/v3/contenttype/forms"/>
-  </ds:schemaRefs>
-</ds:datastoreItem>
-</file>
-
-<file path=customXml/itemProps3.xml><?xml version="1.0" encoding="utf-8"?>
-<ds:datastoreItem xmlns:ds="http://schemas.openxmlformats.org/officeDocument/2006/customXml" ds:itemID="{1AF4120D-BB60-4453-9501-F454DC2D0B44}">
-  <ds:schemaRefs>
-    <ds:schemaRef ds:uri="http://schemas.microsoft.com/office/2006/metadata/properties"/>
-    <ds:schemaRef ds:uri="http://schemas.microsoft.com/office/infopath/2007/PartnerControls"/>
-    <ds:schemaRef ds:uri="7ef2587b-823d-4cda-bb1f-d0dc1fa5456b"/>
-  </ds:schemaRefs>
-</ds:datastoreItem>
-</file>
-
 <file path=customXml/itemProps4.xml><?xml version="1.0" encoding="utf-8"?>
-<ds:datastoreItem xmlns:ds="http://schemas.openxmlformats.org/officeDocument/2006/customXml" ds:itemID="{75890359-AF0E-46B1-B068-13CD5FC1D6F9}">
+<ds:datastoreItem xmlns:ds="http://schemas.openxmlformats.org/officeDocument/2006/customXml" ds:itemID="{A2AEEDE2-841F-483B-8F9E-E46769003E2F}">
   <ds:schemaRefs>
     <ds:schemaRef ds:uri="http://schemas.openxmlformats.org/officeDocument/2006/bibliography"/>
   </ds:schemaRefs>

</xml_diff>